<commit_message>
addded chapter how to rollout solution
</commit_message>
<xml_diff>
--- a/HandIn1.docx
+++ b/HandIn1.docx
@@ -109,8 +109,18 @@
           <w:sz w:val="28"/>
           <w:lang w:val="en-GB"/>
         </w:rPr>
-        <w:t>Provision a server and deploy a webapp using userdata</w:t>
-      </w:r>
+        <w:t xml:space="preserve">Provision a server and deploy a webapp using </w:t>
+      </w:r>
+      <w:proofErr w:type="spellStart"/>
+      <w:r>
+        <w:rPr>
+          <w:rFonts w:asciiTheme="minorHAnsi" w:hAnsiTheme="minorHAnsi"/>
+          <w:sz w:val="28"/>
+          <w:lang w:val="en-GB"/>
+        </w:rPr>
+        <w:t>userdata</w:t>
+      </w:r>
+      <w:proofErr w:type="spellEnd"/>
     </w:p>
     <w:p>
       <w:pPr>
@@ -1053,14 +1063,22 @@
     </w:p>
     <w:p>
       <w:pPr>
-        <w:pStyle w:val="Heading2"/>
-        <w:rPr>
+        <w:keepNext/>
+        <w:keepLines/>
+        <w:spacing w:before="160" w:after="80"/>
+        <w:outlineLvl w:val="1"/>
+        <w:rPr>
+          <w:rFonts w:ascii="Aptos Display" w:eastAsia="Times New Roman" w:hAnsi="Aptos Display" w:cs="Times New Roman"/>
+          <w:color w:val="000000" w:themeColor="text1"/>
           <w:sz w:val="36"/>
           <w:szCs w:val="36"/>
-        </w:rPr>
-      </w:pPr>
-      <w:r>
-        <w:rPr>
+          <w:lang w:val="en-US"/>
+        </w:rPr>
+      </w:pPr>
+      <w:r>
+        <w:rPr>
+          <w:rFonts w:ascii="Aptos Display" w:eastAsia="Times New Roman" w:hAnsi="Aptos Display" w:cs="Times New Roman"/>
+          <w:color w:val="000000" w:themeColor="text1"/>
           <w:sz w:val="36"/>
           <w:szCs w:val="36"/>
         </w:rPr>
@@ -1069,7 +1087,1388 @@
     </w:p>
     <w:p>
       <w:pPr>
+        <w:rPr>
+          <w:rFonts w:ascii="Aptos" w:eastAsia="Aptos" w:hAnsi="Aptos" w:cs="Times New Roman"/>
+          <w:lang w:val="en-US"/>
+        </w:rPr>
+      </w:pPr>
+      <w:r>
+        <w:rPr>
+          <w:rFonts w:ascii="Aptos" w:eastAsia="Aptos" w:hAnsi="Aptos" w:cs="Times New Roman"/>
+          <w:lang w:val="en-US"/>
+        </w:rPr>
+        <w:t>To rollout the solution first download all files or clone GitHub repository (</w:t>
+      </w:r>
+      <w:hyperlink r:id="rId6" w:history="1">
+        <w:r>
+          <w:rPr>
+            <w:rFonts w:ascii="Aptos" w:eastAsia="Aptos" w:hAnsi="Aptos" w:cs="Times New Roman"/>
+            <w:color w:val="467886" w:themeColor="hyperlink"/>
+            <w:u w:val="single"/>
+            <w:lang w:val="en-US"/>
+          </w:rPr>
+          <w:t>https://github.com/Grawikos/CloudAutomation.git</w:t>
+        </w:r>
+      </w:hyperlink>
+      <w:r>
+        <w:rPr>
+          <w:rFonts w:ascii="Aptos" w:eastAsia="Aptos" w:hAnsi="Aptos" w:cs="Times New Roman"/>
+          <w:lang w:val="en-US"/>
+        </w:rPr>
+        <w:t xml:space="preserve">). AWS CLI has to be installed and set up with default region and credentials. In the folder with all files execute </w:t>
+      </w:r>
+      <w:r>
+        <w:rPr>
+          <w:rFonts w:ascii="Aptos" w:eastAsia="Aptos" w:hAnsi="Aptos" w:cs="Times New Roman"/>
+          <w:lang w:val="en-US"/>
+        </w:rPr>
+        <w:br/>
+      </w:r>
+    </w:p>
+    <w:tbl>
+      <w:tblPr>
+        <w:tblStyle w:val="TableGrid"/>
+        <w:tblW w:w="0" w:type="auto"/>
+        <w:tblInd w:w="0" w:type="dxa"/>
+        <w:tblLook w:val="04A0" w:firstRow="1" w:lastRow="0" w:firstColumn="1" w:lastColumn="0" w:noHBand="0" w:noVBand="1"/>
+      </w:tblPr>
+      <w:tblGrid>
+        <w:gridCol w:w="4508"/>
+        <w:gridCol w:w="4508"/>
+      </w:tblGrid>
+      <w:tr>
+        <w:tc>
+          <w:tcPr>
+            <w:tcW w:w="4508" w:type="dxa"/>
+            <w:tcBorders>
+              <w:top w:val="single" w:sz="4" w:space="0" w:color="auto"/>
+              <w:left w:val="single" w:sz="4" w:space="0" w:color="auto"/>
+              <w:bottom w:val="single" w:sz="4" w:space="0" w:color="auto"/>
+              <w:right w:val="single" w:sz="4" w:space="0" w:color="auto"/>
+            </w:tcBorders>
+            <w:hideMark/>
+          </w:tcPr>
+          <w:p>
+            <w:pPr>
+              <w:rPr>
+                <w:lang w:val="en-US"/>
+              </w:rPr>
+            </w:pPr>
+            <w:r>
+              <w:rPr>
+                <w:lang w:val="en-US"/>
+              </w:rPr>
+              <w:t>Windows</w:t>
+            </w:r>
+          </w:p>
+        </w:tc>
+        <w:tc>
+          <w:tcPr>
+            <w:tcW w:w="4508" w:type="dxa"/>
+            <w:tcBorders>
+              <w:top w:val="single" w:sz="4" w:space="0" w:color="auto"/>
+              <w:left w:val="single" w:sz="4" w:space="0" w:color="auto"/>
+              <w:bottom w:val="single" w:sz="4" w:space="0" w:color="auto"/>
+              <w:right w:val="single" w:sz="4" w:space="0" w:color="auto"/>
+            </w:tcBorders>
+            <w:hideMark/>
+          </w:tcPr>
+          <w:p>
+            <w:pPr>
+              <w:rPr>
+                <w:lang w:val="en-US"/>
+              </w:rPr>
+            </w:pPr>
+            <w:r>
+              <w:rPr>
+                <w:lang w:val="en-US"/>
+              </w:rPr>
+              <w:t>MacOS/Linux</w:t>
+            </w:r>
+          </w:p>
+        </w:tc>
+      </w:tr>
+      <w:tr>
+        <w:tc>
+          <w:tcPr>
+            <w:tcW w:w="4508" w:type="dxa"/>
+            <w:tcBorders>
+              <w:top w:val="single" w:sz="4" w:space="0" w:color="auto"/>
+              <w:left w:val="single" w:sz="4" w:space="0" w:color="auto"/>
+              <w:bottom w:val="single" w:sz="4" w:space="0" w:color="auto"/>
+              <w:right w:val="single" w:sz="4" w:space="0" w:color="auto"/>
+            </w:tcBorders>
+            <w:hideMark/>
+          </w:tcPr>
+          <w:p>
+            <w:pPr>
+              <w:rPr>
+                <w:i/>
+                <w:iCs/>
+                <w:color w:val="404040" w:themeColor="text1" w:themeTint="BF"/>
+              </w:rPr>
+            </w:pPr>
+            <w:r>
+              <w:rPr>
+                <w:i/>
+                <w:iCs/>
+                <w:color w:val="404040" w:themeColor="text1" w:themeTint="BF"/>
+                <w:lang w:val="en-US"/>
+              </w:rPr>
+              <w:t>create.ps1</w:t>
+            </w:r>
+            <w:r>
+              <w:rPr>
+                <w:i/>
+                <w:iCs/>
+                <w:color w:val="404040" w:themeColor="text1" w:themeTint="BF"/>
+              </w:rPr>
+              <w:t xml:space="preserve"> [-userid “</w:t>
+            </w:r>
+            <w:r>
+              <w:rPr>
+                <w:i/>
+                <w:iCs/>
+                <w:color w:val="404040" w:themeColor="text1" w:themeTint="BF"/>
+                <w:lang w:val="en-US"/>
+              </w:rPr>
+              <w:t>&lt;</w:t>
+            </w:r>
+            <w:r>
+              <w:rPr>
+                <w:i/>
+                <w:iCs/>
+                <w:color w:val="404040" w:themeColor="text1" w:themeTint="BF"/>
+              </w:rPr>
+              <w:t>account user id</w:t>
+            </w:r>
+            <w:r>
+              <w:rPr>
+                <w:i/>
+                <w:iCs/>
+                <w:color w:val="404040" w:themeColor="text1" w:themeTint="BF"/>
+                <w:lang w:val="en-US"/>
+              </w:rPr>
+              <w:t>&gt;</w:t>
+            </w:r>
+            <w:r>
+              <w:rPr>
+                <w:i/>
+                <w:iCs/>
+                <w:color w:val="404040" w:themeColor="text1" w:themeTint="BF"/>
+              </w:rPr>
+              <w:t>”, -</w:t>
+            </w:r>
+            <w:proofErr w:type="spellStart"/>
+            <w:r>
+              <w:rPr>
+                <w:i/>
+                <w:iCs/>
+                <w:color w:val="404040" w:themeColor="text1" w:themeTint="BF"/>
+                <w:lang w:val="en-US"/>
+              </w:rPr>
+              <w:t>bucketname</w:t>
+            </w:r>
+            <w:proofErr w:type="spellEnd"/>
+            <w:r>
+              <w:rPr>
+                <w:i/>
+                <w:iCs/>
+                <w:color w:val="404040" w:themeColor="text1" w:themeTint="BF"/>
+              </w:rPr>
+              <w:t xml:space="preserve"> “</w:t>
+            </w:r>
+            <w:r>
+              <w:rPr>
+                <w:i/>
+                <w:iCs/>
+                <w:color w:val="404040" w:themeColor="text1" w:themeTint="BF"/>
+                <w:lang w:val="en-US"/>
+              </w:rPr>
+              <w:t>&lt;</w:t>
+            </w:r>
+            <w:r>
+              <w:rPr>
+                <w:i/>
+                <w:iCs/>
+                <w:color w:val="404040" w:themeColor="text1" w:themeTint="BF"/>
+              </w:rPr>
+              <w:t>name</w:t>
+            </w:r>
+            <w:r>
+              <w:rPr>
+                <w:i/>
+                <w:iCs/>
+                <w:color w:val="404040" w:themeColor="text1" w:themeTint="BF"/>
+                <w:lang w:val="en-US"/>
+              </w:rPr>
+              <w:t>&gt;</w:t>
+            </w:r>
+            <w:r>
+              <w:rPr>
+                <w:i/>
+                <w:iCs/>
+                <w:color w:val="404040" w:themeColor="text1" w:themeTint="BF"/>
+              </w:rPr>
+              <w:t xml:space="preserve">”] </w:t>
+            </w:r>
+          </w:p>
+        </w:tc>
+        <w:tc>
+          <w:tcPr>
+            <w:tcW w:w="4508" w:type="dxa"/>
+            <w:tcBorders>
+              <w:top w:val="single" w:sz="4" w:space="0" w:color="auto"/>
+              <w:left w:val="single" w:sz="4" w:space="0" w:color="auto"/>
+              <w:bottom w:val="single" w:sz="4" w:space="0" w:color="auto"/>
+              <w:right w:val="single" w:sz="4" w:space="0" w:color="auto"/>
+            </w:tcBorders>
+            <w:hideMark/>
+          </w:tcPr>
+          <w:p>
+            <w:pPr>
+              <w:rPr>
+                <w:i/>
+                <w:iCs/>
+                <w:color w:val="404040" w:themeColor="text1" w:themeTint="BF"/>
+              </w:rPr>
+            </w:pPr>
+            <w:r>
+              <w:rPr>
+                <w:i/>
+                <w:iCs/>
+                <w:color w:val="404040" w:themeColor="text1" w:themeTint="BF"/>
+              </w:rPr>
+              <w:t>deploy.sh [-userid “&lt;account user id&gt;”, -</w:t>
+            </w:r>
+            <w:proofErr w:type="spellStart"/>
+            <w:r>
+              <w:rPr>
+                <w:i/>
+                <w:iCs/>
+                <w:color w:val="404040" w:themeColor="text1" w:themeTint="BF"/>
+                <w:lang w:val="en-US"/>
+              </w:rPr>
+              <w:t>bucketname</w:t>
+            </w:r>
+            <w:proofErr w:type="spellEnd"/>
+            <w:r>
+              <w:rPr>
+                <w:i/>
+                <w:iCs/>
+                <w:color w:val="404040" w:themeColor="text1" w:themeTint="BF"/>
+              </w:rPr>
+              <w:t xml:space="preserve"> “</w:t>
+            </w:r>
+            <w:r>
+              <w:rPr>
+                <w:i/>
+                <w:iCs/>
+                <w:color w:val="404040" w:themeColor="text1" w:themeTint="BF"/>
+                <w:lang w:val="en-US"/>
+              </w:rPr>
+              <w:t>&lt;</w:t>
+            </w:r>
+            <w:r>
+              <w:rPr>
+                <w:i/>
+                <w:iCs/>
+                <w:color w:val="404040" w:themeColor="text1" w:themeTint="BF"/>
+              </w:rPr>
+              <w:t>name</w:t>
+            </w:r>
+            <w:r>
+              <w:rPr>
+                <w:i/>
+                <w:iCs/>
+                <w:color w:val="404040" w:themeColor="text1" w:themeTint="BF"/>
+                <w:lang w:val="en-US"/>
+              </w:rPr>
+              <w:t>&gt;</w:t>
+            </w:r>
+            <w:r>
+              <w:rPr>
+                <w:i/>
+                <w:iCs/>
+                <w:color w:val="404040" w:themeColor="text1" w:themeTint="BF"/>
+              </w:rPr>
+              <w:t>”]</w:t>
+            </w:r>
+          </w:p>
+        </w:tc>
+      </w:tr>
+    </w:tbl>
+    <w:p>
+      <w:pPr>
+        <w:rPr>
+          <w:rFonts w:ascii="Aptos" w:eastAsia="Aptos" w:hAnsi="Aptos" w:cs="Times New Roman"/>
+          <w:lang w:val="en-US"/>
+        </w:rPr>
+      </w:pPr>
+    </w:p>
+    <w:p>
+      <w:pPr>
+        <w:rPr>
+          <w:rFonts w:ascii="Aptos" w:eastAsia="Aptos" w:hAnsi="Aptos" w:cs="Times New Roman"/>
+          <w:lang w:val="en-US"/>
+        </w:rPr>
+      </w:pPr>
+      <w:r>
+        <w:rPr>
+          <w:rFonts w:ascii="Aptos" w:eastAsia="Aptos" w:hAnsi="Aptos" w:cs="Times New Roman"/>
+          <w:i/>
+          <w:iCs/>
+          <w:color w:val="404040" w:themeColor="text1" w:themeTint="BF"/>
+        </w:rPr>
+        <w:t>&lt;account user id&gt;</w:t>
+      </w:r>
+      <w:r>
+        <w:rPr>
+          <w:rFonts w:ascii="Aptos" w:eastAsia="Aptos" w:hAnsi="Aptos" w:cs="Times New Roman"/>
+          <w:lang w:val="en-US"/>
+        </w:rPr>
+        <w:t xml:space="preserve"> - optional, in not provided, found by command</w:t>
+      </w:r>
+      <w:r>
+        <w:rPr>
+          <w:rFonts w:ascii="Aptos" w:eastAsia="Aptos" w:hAnsi="Aptos" w:cs="Times New Roman"/>
+          <w:lang w:val="en-US"/>
+        </w:rPr>
+        <w:br/>
+      </w:r>
+      <w:r>
+        <w:rPr>
+          <w:rFonts w:ascii="Aptos" w:eastAsia="Aptos" w:hAnsi="Aptos" w:cs="Times New Roman"/>
+          <w:i/>
+          <w:iCs/>
+          <w:color w:val="404040" w:themeColor="text1" w:themeTint="BF"/>
+        </w:rPr>
+        <w:t>&lt;name&gt;</w:t>
+      </w:r>
+      <w:r>
+        <w:rPr>
+          <w:rFonts w:ascii="Aptos" w:eastAsia="Aptos" w:hAnsi="Aptos" w:cs="Times New Roman"/>
+          <w:lang w:val="en-US"/>
+        </w:rPr>
+        <w:t xml:space="preserve"> – optional, name used to create a bucket. It will be concatenated with </w:t>
+      </w:r>
+      <w:proofErr w:type="spellStart"/>
+      <w:r>
+        <w:rPr>
+          <w:rFonts w:ascii="Aptos" w:eastAsia="Aptos" w:hAnsi="Aptos" w:cs="Times New Roman"/>
+          <w:lang w:val="en-US"/>
+        </w:rPr>
+        <w:t>userid</w:t>
+      </w:r>
+      <w:proofErr w:type="spellEnd"/>
+      <w:r>
+        <w:rPr>
+          <w:rFonts w:ascii="Aptos" w:eastAsia="Aptos" w:hAnsi="Aptos" w:cs="Times New Roman"/>
+          <w:lang w:val="en-US"/>
+        </w:rPr>
+        <w:t xml:space="preserve"> to decrease chance of name collision, if not provided “</w:t>
+      </w:r>
+      <w:proofErr w:type="spellStart"/>
+      <w:r>
+        <w:rPr>
+          <w:rFonts w:ascii="Aptos" w:eastAsia="Aptos" w:hAnsi="Aptos" w:cs="Times New Roman"/>
+          <w:lang w:val="en-US"/>
+        </w:rPr>
+        <w:t>athena</w:t>
+      </w:r>
+      <w:proofErr w:type="spellEnd"/>
+      <w:r>
+        <w:rPr>
+          <w:rFonts w:ascii="Aptos" w:eastAsia="Aptos" w:hAnsi="Aptos" w:cs="Times New Roman"/>
+          <w:lang w:val="en-US"/>
+        </w:rPr>
+        <w:t>-data-bucket”</w:t>
+      </w:r>
+    </w:p>
+    <w:p>
+      <w:pPr>
+        <w:rPr>
+          <w:rFonts w:ascii="Aptos" w:eastAsia="Aptos" w:hAnsi="Aptos" w:cs="Times New Roman"/>
+          <w:lang w:val="en-US"/>
+        </w:rPr>
+      </w:pPr>
+      <w:r>
+        <w:rPr>
+          <w:rFonts w:ascii="Aptos" w:eastAsia="Aptos" w:hAnsi="Aptos" w:cs="Times New Roman"/>
+          <w:lang w:val="en-US"/>
+        </w:rPr>
+        <w:br/>
+        <w:t xml:space="preserve">After all stacks are created, the link to the website will be </w:t>
+      </w:r>
+      <w:proofErr w:type="spellStart"/>
+      <w:r>
+        <w:rPr>
+          <w:rFonts w:ascii="Aptos" w:eastAsia="Aptos" w:hAnsi="Aptos" w:cs="Times New Roman"/>
+          <w:lang w:val="en-US"/>
+        </w:rPr>
+        <w:t>outputed</w:t>
+      </w:r>
+      <w:proofErr w:type="spellEnd"/>
+      <w:r>
+        <w:rPr>
+          <w:rFonts w:ascii="Aptos" w:eastAsia="Aptos" w:hAnsi="Aptos" w:cs="Times New Roman"/>
+          <w:lang w:val="en-US"/>
+        </w:rPr>
+        <w:t xml:space="preserve"> to the terminal.</w:t>
+      </w:r>
+      <w:r>
+        <w:rPr>
+          <w:rFonts w:ascii="Aptos" w:eastAsia="Aptos" w:hAnsi="Aptos" w:cs="Times New Roman"/>
+          <w:lang w:val="en-US"/>
+        </w:rPr>
+        <w:br/>
+      </w:r>
+    </w:p>
+    <w:p>
+      <w:pPr>
+        <w:rPr>
+          <w:rFonts w:ascii="Aptos" w:eastAsia="Aptos" w:hAnsi="Aptos" w:cs="Times New Roman"/>
+          <w:lang w:val="en-US"/>
+        </w:rPr>
+      </w:pPr>
+      <w:r>
+        <w:rPr>
+          <w:rFonts w:ascii="Aptos" w:eastAsia="Aptos" w:hAnsi="Aptos" w:cs="Times New Roman"/>
+          <w:lang w:val="en-US"/>
+        </w:rPr>
+        <w:t xml:space="preserve">To deploy static website on the S3 Bucket go to folder with bucketscript.ps1 and </w:t>
+      </w:r>
+      <w:proofErr w:type="spellStart"/>
+      <w:r>
+        <w:rPr>
+          <w:rFonts w:ascii="Aptos" w:eastAsia="Aptos" w:hAnsi="Aptos" w:cs="Times New Roman"/>
+          <w:lang w:val="en-US"/>
+        </w:rPr>
+        <w:t>website.json</w:t>
+      </w:r>
+      <w:proofErr w:type="spellEnd"/>
+      <w:r>
+        <w:rPr>
+          <w:rFonts w:ascii="Aptos" w:eastAsia="Aptos" w:hAnsi="Aptos" w:cs="Times New Roman"/>
+          <w:lang w:val="en-US"/>
+        </w:rPr>
+        <w:t xml:space="preserve"> and execute</w:t>
+      </w:r>
+      <w:r>
+        <w:rPr>
+          <w:rFonts w:ascii="Aptos" w:eastAsia="Aptos" w:hAnsi="Aptos" w:cs="Times New Roman"/>
+          <w:lang w:val="en-US"/>
+        </w:rPr>
+        <w:br/>
+      </w:r>
+    </w:p>
+    <w:tbl>
+      <w:tblPr>
+        <w:tblStyle w:val="TableGrid"/>
+        <w:tblW w:w="0" w:type="auto"/>
+        <w:tblInd w:w="0" w:type="dxa"/>
+        <w:tblLook w:val="04A0" w:firstRow="1" w:lastRow="0" w:firstColumn="1" w:lastColumn="0" w:noHBand="0" w:noVBand="1"/>
+      </w:tblPr>
+      <w:tblGrid>
+        <w:gridCol w:w="4508"/>
+        <w:gridCol w:w="4508"/>
+      </w:tblGrid>
+      <w:tr>
+        <w:tc>
+          <w:tcPr>
+            <w:tcW w:w="4508" w:type="dxa"/>
+            <w:tcBorders>
+              <w:top w:val="single" w:sz="4" w:space="0" w:color="auto"/>
+              <w:left w:val="single" w:sz="4" w:space="0" w:color="auto"/>
+              <w:bottom w:val="single" w:sz="4" w:space="0" w:color="auto"/>
+              <w:right w:val="single" w:sz="4" w:space="0" w:color="auto"/>
+            </w:tcBorders>
+            <w:hideMark/>
+          </w:tcPr>
+          <w:p>
+            <w:pPr>
+              <w:rPr>
+                <w:lang w:val="en-US"/>
+              </w:rPr>
+            </w:pPr>
+            <w:r>
+              <w:rPr>
+                <w:lang w:val="en-US"/>
+              </w:rPr>
+              <w:t>Windows</w:t>
+            </w:r>
+          </w:p>
+        </w:tc>
+        <w:tc>
+          <w:tcPr>
+            <w:tcW w:w="4508" w:type="dxa"/>
+            <w:tcBorders>
+              <w:top w:val="single" w:sz="4" w:space="0" w:color="auto"/>
+              <w:left w:val="single" w:sz="4" w:space="0" w:color="auto"/>
+              <w:bottom w:val="single" w:sz="4" w:space="0" w:color="auto"/>
+              <w:right w:val="single" w:sz="4" w:space="0" w:color="auto"/>
+            </w:tcBorders>
+            <w:hideMark/>
+          </w:tcPr>
+          <w:p>
+            <w:pPr>
+              <w:rPr>
+                <w:lang w:val="en-US"/>
+              </w:rPr>
+            </w:pPr>
+            <w:r>
+              <w:rPr>
+                <w:lang w:val="en-US"/>
+              </w:rPr>
+              <w:t>MacOS/Linux</w:t>
+            </w:r>
+          </w:p>
+        </w:tc>
+      </w:tr>
+      <w:tr>
+        <w:tc>
+          <w:tcPr>
+            <w:tcW w:w="4508" w:type="dxa"/>
+            <w:tcBorders>
+              <w:top w:val="single" w:sz="4" w:space="0" w:color="auto"/>
+              <w:left w:val="single" w:sz="4" w:space="0" w:color="auto"/>
+              <w:bottom w:val="single" w:sz="4" w:space="0" w:color="auto"/>
+              <w:right w:val="single" w:sz="4" w:space="0" w:color="auto"/>
+            </w:tcBorders>
+            <w:hideMark/>
+          </w:tcPr>
+          <w:p>
+            <w:pPr>
+              <w:rPr>
+                <w:i/>
+                <w:iCs/>
+                <w:color w:val="404040" w:themeColor="text1" w:themeTint="BF"/>
+              </w:rPr>
+            </w:pPr>
+            <w:r>
+              <w:rPr>
+                <w:i/>
+                <w:iCs/>
+                <w:color w:val="404040" w:themeColor="text1" w:themeTint="BF"/>
+              </w:rPr>
+              <w:t>bucketscript.ps1 [-userid “&lt;account user id&gt;”, -</w:t>
+            </w:r>
+            <w:proofErr w:type="spellStart"/>
+            <w:r>
+              <w:rPr>
+                <w:i/>
+                <w:iCs/>
+                <w:color w:val="404040" w:themeColor="text1" w:themeTint="BF"/>
+                <w:lang w:val="en-US"/>
+              </w:rPr>
+              <w:t>bucketname</w:t>
+            </w:r>
+            <w:proofErr w:type="spellEnd"/>
+            <w:r>
+              <w:rPr>
+                <w:i/>
+                <w:iCs/>
+                <w:color w:val="404040" w:themeColor="text1" w:themeTint="BF"/>
+              </w:rPr>
+              <w:t xml:space="preserve"> “</w:t>
+            </w:r>
+            <w:r>
+              <w:rPr>
+                <w:i/>
+                <w:iCs/>
+                <w:color w:val="404040" w:themeColor="text1" w:themeTint="BF"/>
+                <w:lang w:val="en-US"/>
+              </w:rPr>
+              <w:t>&lt;</w:t>
+            </w:r>
+            <w:r>
+              <w:rPr>
+                <w:i/>
+                <w:iCs/>
+                <w:color w:val="404040" w:themeColor="text1" w:themeTint="BF"/>
+              </w:rPr>
+              <w:t>name</w:t>
+            </w:r>
+            <w:r>
+              <w:rPr>
+                <w:i/>
+                <w:iCs/>
+                <w:color w:val="404040" w:themeColor="text1" w:themeTint="BF"/>
+                <w:lang w:val="en-US"/>
+              </w:rPr>
+              <w:t>&gt;</w:t>
+            </w:r>
+            <w:r>
+              <w:rPr>
+                <w:i/>
+                <w:iCs/>
+                <w:color w:val="404040" w:themeColor="text1" w:themeTint="BF"/>
+              </w:rPr>
+              <w:t xml:space="preserve">”, </w:t>
+            </w:r>
+            <w:r>
+              <w:rPr>
+                <w:i/>
+                <w:iCs/>
+                <w:color w:val="404040" w:themeColor="text1" w:themeTint="BF"/>
+                <w:lang w:val="en-US"/>
+              </w:rPr>
+              <w:t>region</w:t>
+            </w:r>
+            <w:r>
+              <w:rPr>
+                <w:i/>
+                <w:iCs/>
+                <w:color w:val="404040" w:themeColor="text1" w:themeTint="BF"/>
+              </w:rPr>
+              <w:t xml:space="preserve"> “</w:t>
+            </w:r>
+            <w:r>
+              <w:rPr>
+                <w:i/>
+                <w:iCs/>
+                <w:color w:val="404040" w:themeColor="text1" w:themeTint="BF"/>
+                <w:lang w:val="en-US"/>
+              </w:rPr>
+              <w:t>&lt;</w:t>
+            </w:r>
+            <w:r>
+              <w:rPr>
+                <w:i/>
+                <w:iCs/>
+                <w:color w:val="404040" w:themeColor="text1" w:themeTint="BF"/>
+              </w:rPr>
+              <w:t>region</w:t>
+            </w:r>
+            <w:r>
+              <w:rPr>
+                <w:i/>
+                <w:iCs/>
+                <w:color w:val="404040" w:themeColor="text1" w:themeTint="BF"/>
+                <w:lang w:val="en-US"/>
+              </w:rPr>
+              <w:t>&gt;</w:t>
+            </w:r>
+            <w:r>
+              <w:rPr>
+                <w:i/>
+                <w:iCs/>
+                <w:color w:val="404040" w:themeColor="text1" w:themeTint="BF"/>
+              </w:rPr>
+              <w:t xml:space="preserve">”] </w:t>
+            </w:r>
+          </w:p>
+        </w:tc>
+        <w:tc>
+          <w:tcPr>
+            <w:tcW w:w="4508" w:type="dxa"/>
+            <w:tcBorders>
+              <w:top w:val="single" w:sz="4" w:space="0" w:color="auto"/>
+              <w:left w:val="single" w:sz="4" w:space="0" w:color="auto"/>
+              <w:bottom w:val="single" w:sz="4" w:space="0" w:color="auto"/>
+              <w:right w:val="single" w:sz="4" w:space="0" w:color="auto"/>
+            </w:tcBorders>
+            <w:hideMark/>
+          </w:tcPr>
+          <w:p>
+            <w:pPr>
+              <w:rPr>
+                <w:i/>
+                <w:iCs/>
+                <w:color w:val="404040" w:themeColor="text1" w:themeTint="BF"/>
+                <w:lang w:val="en-US"/>
+              </w:rPr>
+            </w:pPr>
+            <w:r>
+              <w:rPr>
+                <w:i/>
+                <w:iCs/>
+                <w:color w:val="404040" w:themeColor="text1" w:themeTint="BF"/>
+              </w:rPr>
+              <w:t>bucketscript.sh [-userid “&lt;account user id&gt;”, -</w:t>
+            </w:r>
+            <w:proofErr w:type="spellStart"/>
+            <w:r>
+              <w:rPr>
+                <w:i/>
+                <w:iCs/>
+                <w:color w:val="404040" w:themeColor="text1" w:themeTint="BF"/>
+                <w:lang w:val="en-US"/>
+              </w:rPr>
+              <w:t>bucketname</w:t>
+            </w:r>
+            <w:proofErr w:type="spellEnd"/>
+            <w:r>
+              <w:rPr>
+                <w:i/>
+                <w:iCs/>
+                <w:color w:val="404040" w:themeColor="text1" w:themeTint="BF"/>
+              </w:rPr>
+              <w:t xml:space="preserve"> “</w:t>
+            </w:r>
+            <w:r>
+              <w:rPr>
+                <w:i/>
+                <w:iCs/>
+                <w:color w:val="404040" w:themeColor="text1" w:themeTint="BF"/>
+                <w:lang w:val="en-US"/>
+              </w:rPr>
+              <w:t>&lt;</w:t>
+            </w:r>
+            <w:r>
+              <w:rPr>
+                <w:i/>
+                <w:iCs/>
+                <w:color w:val="404040" w:themeColor="text1" w:themeTint="BF"/>
+              </w:rPr>
+              <w:t>name</w:t>
+            </w:r>
+            <w:r>
+              <w:rPr>
+                <w:i/>
+                <w:iCs/>
+                <w:color w:val="404040" w:themeColor="text1" w:themeTint="BF"/>
+                <w:lang w:val="en-US"/>
+              </w:rPr>
+              <w:t>&gt;</w:t>
+            </w:r>
+            <w:r>
+              <w:rPr>
+                <w:i/>
+                <w:iCs/>
+                <w:color w:val="404040" w:themeColor="text1" w:themeTint="BF"/>
+              </w:rPr>
+              <w:t xml:space="preserve">” , </w:t>
+            </w:r>
+            <w:r>
+              <w:rPr>
+                <w:i/>
+                <w:iCs/>
+                <w:color w:val="404040" w:themeColor="text1" w:themeTint="BF"/>
+                <w:lang w:val="en-US"/>
+              </w:rPr>
+              <w:t>region</w:t>
+            </w:r>
+            <w:r>
+              <w:rPr>
+                <w:i/>
+                <w:iCs/>
+                <w:color w:val="404040" w:themeColor="text1" w:themeTint="BF"/>
+              </w:rPr>
+              <w:t xml:space="preserve"> “</w:t>
+            </w:r>
+            <w:r>
+              <w:rPr>
+                <w:i/>
+                <w:iCs/>
+                <w:color w:val="404040" w:themeColor="text1" w:themeTint="BF"/>
+                <w:lang w:val="en-US"/>
+              </w:rPr>
+              <w:t>&lt;</w:t>
+            </w:r>
+            <w:r>
+              <w:rPr>
+                <w:i/>
+                <w:iCs/>
+                <w:color w:val="404040" w:themeColor="text1" w:themeTint="BF"/>
+              </w:rPr>
+              <w:t>region</w:t>
+            </w:r>
+            <w:r>
+              <w:rPr>
+                <w:i/>
+                <w:iCs/>
+                <w:color w:val="404040" w:themeColor="text1" w:themeTint="BF"/>
+                <w:lang w:val="en-US"/>
+              </w:rPr>
+              <w:t>&gt;</w:t>
+            </w:r>
+            <w:r>
+              <w:rPr>
+                <w:i/>
+                <w:iCs/>
+                <w:color w:val="404040" w:themeColor="text1" w:themeTint="BF"/>
+              </w:rPr>
+              <w:t>”]</w:t>
+            </w:r>
+          </w:p>
+        </w:tc>
+      </w:tr>
+    </w:tbl>
+    <w:p>
+      <w:pPr>
+        <w:rPr>
+          <w:rFonts w:ascii="Aptos" w:eastAsia="Aptos" w:hAnsi="Aptos" w:cs="Times New Roman"/>
+          <w:lang w:val="en-US"/>
+        </w:rPr>
+      </w:pPr>
+    </w:p>
+    <w:p>
+      <w:pPr>
+        <w:rPr>
+          <w:rFonts w:ascii="Aptos" w:eastAsia="Aptos" w:hAnsi="Aptos" w:cs="Times New Roman"/>
+          <w:lang w:val="en-US"/>
+        </w:rPr>
+      </w:pPr>
+      <w:r>
+        <w:rPr>
+          <w:rFonts w:ascii="Aptos" w:eastAsia="Aptos" w:hAnsi="Aptos" w:cs="Times New Roman"/>
+          <w:i/>
+          <w:iCs/>
+          <w:color w:val="404040" w:themeColor="text1" w:themeTint="BF"/>
+        </w:rPr>
+        <w:t>&lt;region&gt;</w:t>
+      </w:r>
+      <w:r>
+        <w:rPr>
+          <w:rFonts w:ascii="Aptos" w:eastAsia="Aptos" w:hAnsi="Aptos" w:cs="Times New Roman"/>
+          <w:lang w:val="en-US"/>
+        </w:rPr>
+        <w:t xml:space="preserve"> - region of the user, if not provided, us-east-1</w:t>
+      </w:r>
+    </w:p>
+    <w:p>
+      <w:pPr>
+        <w:rPr>
+          <w:rFonts w:ascii="Aptos" w:eastAsia="Aptos" w:hAnsi="Aptos" w:cs="Times New Roman"/>
+          <w:lang w:val="en-US"/>
+        </w:rPr>
+      </w:pPr>
+    </w:p>
+    <w:p>
+      <w:pPr>
+        <w:rPr>
+          <w:rFonts w:ascii="Aptos" w:eastAsia="Aptos" w:hAnsi="Aptos" w:cs="Times New Roman"/>
+          <w:lang w:val="en-US"/>
+        </w:rPr>
+      </w:pPr>
+      <w:r>
+        <w:rPr>
+          <w:rFonts w:ascii="Aptos" w:eastAsia="Aptos" w:hAnsi="Aptos" w:cs="Times New Roman"/>
+          <w:lang w:val="en-US"/>
+        </w:rPr>
+        <w:t xml:space="preserve">The link to the website will be </w:t>
+      </w:r>
+      <w:proofErr w:type="spellStart"/>
+      <w:r>
+        <w:rPr>
+          <w:rFonts w:ascii="Aptos" w:eastAsia="Aptos" w:hAnsi="Aptos" w:cs="Times New Roman"/>
+          <w:lang w:val="en-US"/>
+        </w:rPr>
+        <w:t>outputed</w:t>
+      </w:r>
+      <w:proofErr w:type="spellEnd"/>
+      <w:r>
+        <w:rPr>
+          <w:rFonts w:ascii="Aptos" w:eastAsia="Aptos" w:hAnsi="Aptos" w:cs="Times New Roman"/>
+          <w:lang w:val="en-US"/>
+        </w:rPr>
+        <w:t xml:space="preserve"> to the terminal</w:t>
+      </w:r>
+      <w:r>
+        <w:rPr>
+          <w:rFonts w:ascii="Aptos" w:eastAsia="Aptos" w:hAnsi="Aptos" w:cs="Times New Roman"/>
+          <w:lang w:val="en-US"/>
+        </w:rPr>
+        <w:br/>
+      </w:r>
+    </w:p>
+    <w:p>
+      <w:pPr>
+        <w:rPr>
+          <w:rFonts w:ascii="Aptos" w:eastAsia="Aptos" w:hAnsi="Aptos" w:cs="Times New Roman"/>
+          <w:lang w:val="en-US"/>
+        </w:rPr>
+      </w:pPr>
+      <w:r>
+        <w:rPr>
+          <w:rFonts w:ascii="Aptos" w:eastAsia="Aptos" w:hAnsi="Aptos" w:cs="Times New Roman"/>
+          <w:lang w:val="en-US"/>
+        </w:rPr>
+        <w:t xml:space="preserve">To connect to the </w:t>
+      </w:r>
+      <w:proofErr w:type="spellStart"/>
+      <w:r>
+        <w:rPr>
+          <w:rFonts w:ascii="Aptos" w:eastAsia="Aptos" w:hAnsi="Aptos" w:cs="Times New Roman"/>
+          <w:lang w:val="en-US"/>
+        </w:rPr>
+        <w:t>ElasticStack</w:t>
+      </w:r>
+      <w:proofErr w:type="spellEnd"/>
+      <w:r>
+        <w:rPr>
+          <w:rFonts w:ascii="Aptos" w:eastAsia="Aptos" w:hAnsi="Aptos" w:cs="Times New Roman"/>
+          <w:lang w:val="en-US"/>
+        </w:rPr>
+        <w:t xml:space="preserve"> and see logs of the application as admin, execute</w:t>
+      </w:r>
+    </w:p>
+    <w:tbl>
+      <w:tblPr>
+        <w:tblStyle w:val="TableGrid"/>
+        <w:tblW w:w="0" w:type="auto"/>
+        <w:tblInd w:w="0" w:type="dxa"/>
+        <w:tblLook w:val="04A0" w:firstRow="1" w:lastRow="0" w:firstColumn="1" w:lastColumn="0" w:noHBand="0" w:noVBand="1"/>
+      </w:tblPr>
+      <w:tblGrid>
+        <w:gridCol w:w="4508"/>
+        <w:gridCol w:w="4508"/>
+      </w:tblGrid>
+      <w:tr>
+        <w:tc>
+          <w:tcPr>
+            <w:tcW w:w="4508" w:type="dxa"/>
+            <w:tcBorders>
+              <w:top w:val="single" w:sz="4" w:space="0" w:color="auto"/>
+              <w:left w:val="single" w:sz="4" w:space="0" w:color="auto"/>
+              <w:bottom w:val="single" w:sz="4" w:space="0" w:color="auto"/>
+              <w:right w:val="single" w:sz="4" w:space="0" w:color="auto"/>
+            </w:tcBorders>
+            <w:hideMark/>
+          </w:tcPr>
+          <w:p>
+            <w:pPr>
+              <w:rPr>
+                <w:lang w:val="en-US"/>
+              </w:rPr>
+            </w:pPr>
+            <w:r>
+              <w:rPr>
+                <w:lang w:val="en-US"/>
+              </w:rPr>
+              <w:lastRenderedPageBreak/>
+              <w:t>Windows</w:t>
+            </w:r>
+          </w:p>
+        </w:tc>
+        <w:tc>
+          <w:tcPr>
+            <w:tcW w:w="4508" w:type="dxa"/>
+            <w:tcBorders>
+              <w:top w:val="single" w:sz="4" w:space="0" w:color="auto"/>
+              <w:left w:val="single" w:sz="4" w:space="0" w:color="auto"/>
+              <w:bottom w:val="single" w:sz="4" w:space="0" w:color="auto"/>
+              <w:right w:val="single" w:sz="4" w:space="0" w:color="auto"/>
+            </w:tcBorders>
+            <w:hideMark/>
+          </w:tcPr>
+          <w:p>
+            <w:pPr>
+              <w:rPr>
+                <w:lang w:val="en-US"/>
+              </w:rPr>
+            </w:pPr>
+            <w:r>
+              <w:rPr>
+                <w:lang w:val="en-US"/>
+              </w:rPr>
+              <w:t>MacOS/Linux</w:t>
+            </w:r>
+          </w:p>
+        </w:tc>
+      </w:tr>
+      <w:tr>
+        <w:tc>
+          <w:tcPr>
+            <w:tcW w:w="4508" w:type="dxa"/>
+            <w:tcBorders>
+              <w:top w:val="single" w:sz="4" w:space="0" w:color="auto"/>
+              <w:left w:val="single" w:sz="4" w:space="0" w:color="auto"/>
+              <w:bottom w:val="single" w:sz="4" w:space="0" w:color="auto"/>
+              <w:right w:val="single" w:sz="4" w:space="0" w:color="auto"/>
+            </w:tcBorders>
+            <w:hideMark/>
+          </w:tcPr>
+          <w:p>
+            <w:pPr>
+              <w:rPr>
+                <w:i/>
+                <w:iCs/>
+                <w:color w:val="404040" w:themeColor="text1" w:themeTint="BF"/>
+              </w:rPr>
+            </w:pPr>
+            <w:r>
+              <w:rPr>
+                <w:i/>
+                <w:iCs/>
+                <w:color w:val="404040" w:themeColor="text1" w:themeTint="BF"/>
+              </w:rPr>
+              <w:t>connect_admins.ps1</w:t>
+            </w:r>
+            <w:r>
+              <w:rPr>
+                <w:i/>
+                <w:iCs/>
+                <w:color w:val="404040" w:themeColor="text1" w:themeTint="BF"/>
+                <w:lang w:val="en-US"/>
+              </w:rPr>
+              <w:t xml:space="preserve"> </w:t>
+            </w:r>
+            <w:r>
+              <w:rPr>
+                <w:i/>
+                <w:iCs/>
+                <w:color w:val="404040" w:themeColor="text1" w:themeTint="BF"/>
+              </w:rPr>
+              <w:t>[</w:t>
+            </w:r>
+            <w:r>
+              <w:rPr>
+                <w:i/>
+                <w:iCs/>
+                <w:color w:val="404040" w:themeColor="text1" w:themeTint="BF"/>
+                <w:lang w:val="en-US"/>
+              </w:rPr>
+              <w:t>-</w:t>
+            </w:r>
+            <w:r>
+              <w:rPr>
+                <w:i/>
+                <w:iCs/>
+                <w:color w:val="404040" w:themeColor="text1" w:themeTint="BF"/>
+              </w:rPr>
+              <w:t xml:space="preserve">port </w:t>
+            </w:r>
+            <w:r>
+              <w:rPr>
+                <w:i/>
+                <w:iCs/>
+                <w:color w:val="404040" w:themeColor="text1" w:themeTint="BF"/>
+                <w:lang w:val="en-US"/>
+              </w:rPr>
+              <w:t>“</w:t>
+            </w:r>
+            <w:r>
+              <w:rPr>
+                <w:i/>
+                <w:iCs/>
+                <w:color w:val="404040" w:themeColor="text1" w:themeTint="BF"/>
+              </w:rPr>
+              <w:t>&lt;local</w:t>
+            </w:r>
+            <w:r>
+              <w:rPr>
+                <w:i/>
+                <w:iCs/>
+                <w:color w:val="404040" w:themeColor="text1" w:themeTint="BF"/>
+                <w:lang w:val="en-US"/>
+              </w:rPr>
+              <w:t xml:space="preserve"> </w:t>
+            </w:r>
+            <w:r>
+              <w:rPr>
+                <w:i/>
+                <w:iCs/>
+                <w:color w:val="404040" w:themeColor="text1" w:themeTint="BF"/>
+              </w:rPr>
+              <w:t>Port</w:t>
+            </w:r>
+            <w:r>
+              <w:rPr>
+                <w:i/>
+                <w:iCs/>
+                <w:color w:val="404040" w:themeColor="text1" w:themeTint="BF"/>
+                <w:lang w:val="en-US"/>
+              </w:rPr>
+              <w:t xml:space="preserve"> </w:t>
+            </w:r>
+            <w:r>
+              <w:rPr>
+                <w:i/>
+                <w:iCs/>
+                <w:color w:val="404040" w:themeColor="text1" w:themeTint="BF"/>
+              </w:rPr>
+              <w:t>Number&gt;</w:t>
+            </w:r>
+            <w:r>
+              <w:rPr>
+                <w:i/>
+                <w:iCs/>
+                <w:color w:val="404040" w:themeColor="text1" w:themeTint="BF"/>
+                <w:lang w:val="en-US"/>
+              </w:rPr>
+              <w:t>”</w:t>
+            </w:r>
+            <w:r>
+              <w:rPr>
+                <w:i/>
+                <w:iCs/>
+                <w:color w:val="404040" w:themeColor="text1" w:themeTint="BF"/>
+              </w:rPr>
+              <w:t>]</w:t>
+            </w:r>
+          </w:p>
+        </w:tc>
+        <w:tc>
+          <w:tcPr>
+            <w:tcW w:w="4508" w:type="dxa"/>
+            <w:tcBorders>
+              <w:top w:val="single" w:sz="4" w:space="0" w:color="auto"/>
+              <w:left w:val="single" w:sz="4" w:space="0" w:color="auto"/>
+              <w:bottom w:val="single" w:sz="4" w:space="0" w:color="auto"/>
+              <w:right w:val="single" w:sz="4" w:space="0" w:color="auto"/>
+            </w:tcBorders>
+            <w:hideMark/>
+          </w:tcPr>
+          <w:p>
+            <w:pPr>
+              <w:rPr>
+                <w:i/>
+                <w:iCs/>
+                <w:color w:val="404040" w:themeColor="text1" w:themeTint="BF"/>
+                <w:lang w:val="en-US"/>
+              </w:rPr>
+            </w:pPr>
+            <w:r>
+              <w:rPr>
+                <w:i/>
+                <w:iCs/>
+                <w:color w:val="404040" w:themeColor="text1" w:themeTint="BF"/>
+              </w:rPr>
+              <w:t>connect_admins.</w:t>
+            </w:r>
+            <w:proofErr w:type="spellStart"/>
+            <w:r>
+              <w:rPr>
+                <w:i/>
+                <w:iCs/>
+                <w:color w:val="404040" w:themeColor="text1" w:themeTint="BF"/>
+                <w:lang w:val="en-US"/>
+              </w:rPr>
+              <w:t>sh</w:t>
+            </w:r>
+            <w:proofErr w:type="spellEnd"/>
+            <w:r>
+              <w:rPr>
+                <w:i/>
+                <w:iCs/>
+                <w:color w:val="404040" w:themeColor="text1" w:themeTint="BF"/>
+                <w:lang w:val="en-US"/>
+              </w:rPr>
+              <w:t xml:space="preserve"> </w:t>
+            </w:r>
+            <w:r>
+              <w:rPr>
+                <w:i/>
+                <w:iCs/>
+                <w:color w:val="404040" w:themeColor="text1" w:themeTint="BF"/>
+              </w:rPr>
+              <w:t>[</w:t>
+            </w:r>
+            <w:r>
+              <w:rPr>
+                <w:i/>
+                <w:iCs/>
+                <w:color w:val="404040" w:themeColor="text1" w:themeTint="BF"/>
+                <w:lang w:val="en-US"/>
+              </w:rPr>
+              <w:t>-</w:t>
+            </w:r>
+            <w:r>
+              <w:rPr>
+                <w:i/>
+                <w:iCs/>
+                <w:color w:val="404040" w:themeColor="text1" w:themeTint="BF"/>
+              </w:rPr>
+              <w:t xml:space="preserve">port </w:t>
+            </w:r>
+            <w:r>
+              <w:rPr>
+                <w:i/>
+                <w:iCs/>
+                <w:color w:val="404040" w:themeColor="text1" w:themeTint="BF"/>
+                <w:lang w:val="en-US"/>
+              </w:rPr>
+              <w:t>“</w:t>
+            </w:r>
+            <w:r>
+              <w:rPr>
+                <w:i/>
+                <w:iCs/>
+                <w:color w:val="404040" w:themeColor="text1" w:themeTint="BF"/>
+              </w:rPr>
+              <w:t>&lt;local</w:t>
+            </w:r>
+            <w:r>
+              <w:rPr>
+                <w:i/>
+                <w:iCs/>
+                <w:color w:val="404040" w:themeColor="text1" w:themeTint="BF"/>
+                <w:lang w:val="en-US"/>
+              </w:rPr>
+              <w:t xml:space="preserve"> </w:t>
+            </w:r>
+            <w:r>
+              <w:rPr>
+                <w:i/>
+                <w:iCs/>
+                <w:color w:val="404040" w:themeColor="text1" w:themeTint="BF"/>
+              </w:rPr>
+              <w:t>Port</w:t>
+            </w:r>
+            <w:r>
+              <w:rPr>
+                <w:i/>
+                <w:iCs/>
+                <w:color w:val="404040" w:themeColor="text1" w:themeTint="BF"/>
+                <w:lang w:val="en-US"/>
+              </w:rPr>
+              <w:t xml:space="preserve"> </w:t>
+            </w:r>
+            <w:r>
+              <w:rPr>
+                <w:i/>
+                <w:iCs/>
+                <w:color w:val="404040" w:themeColor="text1" w:themeTint="BF"/>
+              </w:rPr>
+              <w:t>Number&gt;</w:t>
+            </w:r>
+            <w:r>
+              <w:rPr>
+                <w:i/>
+                <w:iCs/>
+                <w:color w:val="404040" w:themeColor="text1" w:themeTint="BF"/>
+                <w:lang w:val="en-US"/>
+              </w:rPr>
+              <w:t>”</w:t>
+            </w:r>
+            <w:r>
+              <w:rPr>
+                <w:i/>
+                <w:iCs/>
+                <w:color w:val="404040" w:themeColor="text1" w:themeTint="BF"/>
+              </w:rPr>
+              <w:t>]</w:t>
+            </w:r>
+          </w:p>
+        </w:tc>
+      </w:tr>
+    </w:tbl>
+    <w:p>
+      <w:pPr>
+        <w:rPr>
+          <w:rFonts w:ascii="Aptos" w:eastAsia="Aptos" w:hAnsi="Aptos" w:cs="Times New Roman"/>
+          <w:lang w:val="en-US"/>
+        </w:rPr>
+      </w:pPr>
+    </w:p>
+    <w:p>
+      <w:pPr>
+        <w:rPr>
+          <w:rFonts w:ascii="Aptos" w:eastAsia="Aptos" w:hAnsi="Aptos" w:cs="Times New Roman"/>
+          <w:lang w:val="en-US"/>
+        </w:rPr>
+      </w:pPr>
+      <w:r>
+        <w:rPr>
+          <w:rFonts w:ascii="Aptos" w:eastAsia="Aptos" w:hAnsi="Aptos" w:cs="Times New Roman"/>
+          <w:i/>
+          <w:iCs/>
+          <w:color w:val="404040" w:themeColor="text1" w:themeTint="BF"/>
+        </w:rPr>
+        <w:t>&lt;local</w:t>
+      </w:r>
+      <w:r>
+        <w:rPr>
+          <w:rFonts w:ascii="Aptos" w:eastAsia="Aptos" w:hAnsi="Aptos" w:cs="Times New Roman"/>
+          <w:i/>
+          <w:iCs/>
+          <w:color w:val="404040" w:themeColor="text1" w:themeTint="BF"/>
+          <w:lang w:val="en-US"/>
+        </w:rPr>
+        <w:t xml:space="preserve"> </w:t>
+      </w:r>
+      <w:r>
+        <w:rPr>
+          <w:rFonts w:ascii="Aptos" w:eastAsia="Aptos" w:hAnsi="Aptos" w:cs="Times New Roman"/>
+          <w:i/>
+          <w:iCs/>
+          <w:color w:val="404040" w:themeColor="text1" w:themeTint="BF"/>
+        </w:rPr>
+        <w:t>Port</w:t>
+      </w:r>
+      <w:r>
+        <w:rPr>
+          <w:rFonts w:ascii="Aptos" w:eastAsia="Aptos" w:hAnsi="Aptos" w:cs="Times New Roman"/>
+          <w:i/>
+          <w:iCs/>
+          <w:color w:val="404040" w:themeColor="text1" w:themeTint="BF"/>
+          <w:lang w:val="en-US"/>
+        </w:rPr>
+        <w:t xml:space="preserve"> </w:t>
+      </w:r>
+      <w:r>
+        <w:rPr>
+          <w:rFonts w:ascii="Aptos" w:eastAsia="Aptos" w:hAnsi="Aptos" w:cs="Times New Roman"/>
+          <w:i/>
+          <w:iCs/>
+          <w:color w:val="404040" w:themeColor="text1" w:themeTint="BF"/>
+        </w:rPr>
+        <w:t>Number&gt;</w:t>
+      </w:r>
+      <w:r>
+        <w:rPr>
+          <w:rFonts w:ascii="Aptos" w:eastAsia="Aptos" w:hAnsi="Aptos" w:cs="Times New Roman"/>
+          <w:i/>
+          <w:iCs/>
+          <w:color w:val="404040" w:themeColor="text1" w:themeTint="BF"/>
+          <w:lang w:val="en-US"/>
+        </w:rPr>
+        <w:t xml:space="preserve"> </w:t>
+      </w:r>
+      <w:r>
+        <w:rPr>
+          <w:rFonts w:ascii="Aptos" w:eastAsia="Aptos" w:hAnsi="Aptos" w:cs="Times New Roman"/>
+          <w:lang w:val="en-US"/>
+        </w:rPr>
+        <w:t>- any open port on the host, if not provided – 8080.</w:t>
+      </w:r>
+      <w:r>
+        <w:rPr>
+          <w:rFonts w:ascii="Aptos" w:eastAsia="Aptos" w:hAnsi="Aptos" w:cs="Times New Roman"/>
+          <w:lang w:val="en-US"/>
+        </w:rPr>
+        <w:br/>
+      </w:r>
+    </w:p>
+    <w:p>
+      <w:pPr>
+        <w:rPr>
+          <w:rFonts w:ascii="Aptos" w:eastAsia="Aptos" w:hAnsi="Aptos" w:cs="Times New Roman"/>
+          <w:lang w:val="en-US"/>
+        </w:rPr>
+      </w:pPr>
+      <w:r>
+        <w:rPr>
+          <w:rFonts w:ascii="Aptos" w:eastAsia="Aptos" w:hAnsi="Aptos" w:cs="Times New Roman"/>
+          <w:lang w:val="en-US"/>
+        </w:rPr>
+        <w:t xml:space="preserve">The link to the website will be </w:t>
+      </w:r>
+      <w:proofErr w:type="spellStart"/>
+      <w:r>
+        <w:rPr>
+          <w:rFonts w:ascii="Aptos" w:eastAsia="Aptos" w:hAnsi="Aptos" w:cs="Times New Roman"/>
+          <w:lang w:val="en-US"/>
+        </w:rPr>
+        <w:t>outputed</w:t>
+      </w:r>
+      <w:proofErr w:type="spellEnd"/>
+      <w:r>
+        <w:rPr>
+          <w:rFonts w:ascii="Aptos" w:eastAsia="Aptos" w:hAnsi="Aptos" w:cs="Times New Roman"/>
+          <w:lang w:val="en-US"/>
+        </w:rPr>
+        <w:t xml:space="preserve"> to the terminal</w:t>
+      </w:r>
+    </w:p>
+    <w:p>
+      <w:pPr>
         <w:jc w:val="both"/>
+        <w:rPr>
+          <w:lang w:val="en-US"/>
+        </w:rPr>
       </w:pPr>
     </w:p>
     <w:p>
@@ -1295,7 +2694,6 @@
           <w:szCs w:val="24"/>
           <w:shd w:val="clear" w:color="auto" w:fill="FFFFFF"/>
         </w:rPr>
-        <w:lastRenderedPageBreak/>
         <w:t>Cloud Native Practices</w:t>
       </w:r>
     </w:p>
@@ -2860,7 +4258,7 @@
         <w:kern w:val="2"/>
         <w:sz w:val="24"/>
         <w:szCs w:val="24"/>
-        <w:lang w:val="en-PL" w:eastAsia="en-US" w:bidi="ar-SA"/>
+        <w:lang w:eastAsia="en-US" w:bidi="ar-SA"/>
         <w14:ligatures w14:val="standardContextual"/>
       </w:rPr>
     </w:rPrDefault>
@@ -3776,6 +5174,26 @@
       <w14:ligatures w14:val="none"/>
     </w:rPr>
   </w:style>
+  <w:style w:type="table" w:styleId="TableGrid">
+    <w:name w:val="Table Grid"/>
+    <w:basedOn w:val="TableNormal"/>
+    <w:uiPriority w:val="39"/>
+    <w:rsid w:val="00C93111"/>
+    <w:rPr>
+      <w:rFonts w:ascii="Aptos" w:eastAsia="Aptos" w:hAnsi="Aptos" w:cs="Times New Roman"/>
+    </w:rPr>
+    <w:tblPr>
+      <w:tblInd w:w="0" w:type="nil"/>
+      <w:tblBorders>
+        <w:top w:val="single" w:sz="4" w:space="0" w:color="auto"/>
+        <w:left w:val="single" w:sz="4" w:space="0" w:color="auto"/>
+        <w:bottom w:val="single" w:sz="4" w:space="0" w:color="auto"/>
+        <w:right w:val="single" w:sz="4" w:space="0" w:color="auto"/>
+        <w:insideH w:val="single" w:sz="4" w:space="0" w:color="auto"/>
+        <w:insideV w:val="single" w:sz="4" w:space="0" w:color="auto"/>
+      </w:tblBorders>
+    </w:tblPr>
+  </w:style>
 </w:styles>
 </file>
 

</xml_diff>

<commit_message>
cos tam zmienilem nie
</commit_message>
<xml_diff>
--- a/HandIn1.docx
+++ b/HandIn1.docx
@@ -32,13 +32,6 @@
         </w:rPr>
         <w:t>Maciej Owczarek 579390, Marcin Grawiński 579370</w:t>
       </w:r>
-    </w:p>
-    <w:p>
-      <w:pPr>
-        <w:rPr>
-          <w:lang w:val="en-GB"/>
-        </w:rPr>
-      </w:pPr>
     </w:p>
     <w:p>
       <w:pPr>
@@ -127,19 +120,40 @@
         <w:jc w:val="both"/>
       </w:pPr>
       <w:r>
-        <w:t>Our solution uses an EC2 Launch Template with a robust user-data script that, on instance boot, clones the CloudShirt repository, updates its configuration (injecting parameters like the RDS endpoint), installs .NET 6.0, restores dependencies, builds, and then runs the app on port 80. This automation is critical for ensuring that every newly-provisioned EC2 instance</w:t>
+        <w:t>Our solution uses an EC2 Launch Template</w:t>
       </w:r>
       <w:r>
         <w:t xml:space="preserve"> (</w:t>
       </w:r>
       <w:r>
+        <w:t>Instances.yml</w:t>
+      </w:r>
+      <w:r>
+        <w:t>)</w:t>
+      </w:r>
+      <w:r>
+        <w:t xml:space="preserve"> with a user-data script that, on instance boot, clones the CloudShirt repository, updates its configuration (injecting parameters like the RDS endpoint), installs .NET 6.0, restores dependencies, builds, and then runs the app on port 80. This automation is critical for ensuring that every new</w:t>
+      </w:r>
+      <w:r>
+        <w:t>-created</w:t>
+      </w:r>
+      <w:r>
+        <w:t xml:space="preserve"> EC2 instance</w:t>
+      </w:r>
+      <w:r>
+        <w:t xml:space="preserve"> (</w:t>
+      </w:r>
+      <w:r>
         <w:t>launched as part of our Auto Scaling Group</w:t>
       </w:r>
       <w:r>
         <w:t xml:space="preserve">) </w:t>
       </w:r>
       <w:r>
-        <w:t>deploys the CloudShirt application without any manual intervention (full details are in the Instances.yml file).</w:t>
+        <w:t>deploys the CloudShirt application without any manual intervention</w:t>
+      </w:r>
+      <w:r>
+        <w:t>.</w:t>
       </w:r>
     </w:p>
     <w:p>
@@ -171,7 +185,19 @@
         <w:jc w:val="both"/>
       </w:pPr>
       <w:r>
-        <w:t>To enable secure outbound connectivity from private subnets in our solution, we set up a NAT Gateway alongside appropriate routing tables, as defined in the NAT.yml file. An Elastic IP is reserved for the NAT Gateway, and a route is added in the private route table to direct outbound traffic from the private subnets through the NAT Gateway. This setup is also essential for deploying our monitoring solution, as detailed in REQ-05.</w:t>
+        <w:t xml:space="preserve">To enable secure outbound connectivity from private subnets in our solution, we set up a NAT Gateway </w:t>
+      </w:r>
+      <w:r>
+        <w:t>with</w:t>
+      </w:r>
+      <w:r>
+        <w:t xml:space="preserve"> appropriate routing tables, as defined in the NAT.yml file. An Elastic IP is reserved for the NAT Gateway, and a route is added in the private route table to direct outbound traffic from the private subnets through the NAT Gateway. This setup is also </w:t>
+      </w:r>
+      <w:r>
+        <w:t>crutial</w:t>
+      </w:r>
+      <w:r>
+        <w:t xml:space="preserve"> for deploying our monitoring solution, as detailed in REQ-05.</w:t>
       </w:r>
     </w:p>
     <w:p>
@@ -306,7 +332,16 @@
         <w:t xml:space="preserve">Our </w:t>
       </w:r>
       <w:r>
-        <w:t>solution utilizes an Auto Scaling Group (ASG) defined in the Instances.yml file to deploy EC2 instances across multiple Availability Zones. The default configuration now sets the minimum capacity at 1 instance and the maximum at 2 during non-peak traffic hours, along with integrating an Application Load Balancer for balanced incoming traffic.</w:t>
+        <w:t xml:space="preserve">solution </w:t>
+      </w:r>
+      <w:r>
+        <w:t>uses</w:t>
+      </w:r>
+      <w:r>
+        <w:t xml:space="preserve"> an Auto Scaling Group defined in the Instances.yml file to deploy EC2 instances across multiple Availability Zones. The default configuration now sets the minimum capacity at 1 instance and the maximum at 2 during non-peak traffic hours</w:t>
+      </w:r>
+      <w:r>
+        <w:t>.</w:t>
       </w:r>
     </w:p>
     <w:p>
@@ -314,7 +349,13 @@
         <w:jc w:val="both"/>
       </w:pPr>
       <w:r>
-        <w:t>In addition to target-tracking scaling policies (ScaleOutPolicy and ScaleInPolicy) that adjust capacity based on load, scheduled actions are configured to manage predictable peak periods (as detailed in REQ-02). This configuration ensures that the infrastructure dynamically scales during traffic spikes while optimizing performance and costs during lower demand periods.</w:t>
+        <w:t xml:space="preserve">In addition to target-tracking scaling policies (ScaleOutPolicy and ScaleInPolicy) that adjust capacity based on </w:t>
+      </w:r>
+      <w:r>
+        <w:t>traffic</w:t>
+      </w:r>
+      <w:r>
+        <w:t>, scheduled actions are configured to manage peak periods (as detailed in REQ-02). This configuration scales during traffic spikes while optimizing performance and costs during lower demand periods.</w:t>
       </w:r>
     </w:p>
     <w:p>
@@ -338,19 +379,22 @@
           <w:szCs w:val="28"/>
           <w:lang w:val="en-GB"/>
         </w:rPr>
+        <w:t>Provision a load balancer to divide load over multiple servers</w:t>
+      </w:r>
+    </w:p>
+    <w:p>
+      <w:pPr>
+        <w:jc w:val="both"/>
+      </w:pPr>
+      <w:r>
+        <w:t>We used a</w:t>
+      </w:r>
+      <w:r>
+        <w:t>n Application Load Balancer defined in the Instances.yml file to distribute incoming traffic evenly across multiple EC2 instances. The ALB is configured as internet-</w:t>
+      </w:r>
+      <w:r>
         <w:lastRenderedPageBreak/>
-        <w:t>Provision a load balancer to divide load over multiple servers</w:t>
-      </w:r>
-    </w:p>
-    <w:p>
-      <w:pPr>
-        <w:jc w:val="both"/>
-      </w:pPr>
-      <w:r>
-        <w:t>We used a</w:t>
-      </w:r>
-      <w:r>
-        <w:t>n Application Load Balancer (ALB) defined in the Instances.yml file to distribute incoming traffic evenly across multiple EC2 instances. The ALB is configured as internet-facing and is associated with a dedicated security group, ensuring proper access controls. It spans multiple subnets to provide high availability and fault tolerance, and is linked to a target group that monitors the health of registered servers. This setup guarantees that user requests are efficiently balanced among the available instances, improving application performance and resilience.</w:t>
+        <w:t>facing and is associated with a dedicated security group, ensuring proper access controls. It spans multiple subnets to provide high availability and fault tolerance, and is linked to a target group that monitors the health of registered servers. This setup guarantees that user requests are efficiently balanced among the available instances, improving application performance.</w:t>
       </w:r>
     </w:p>
     <w:p>
@@ -420,7 +464,13 @@
         <w:jc w:val="both"/>
       </w:pPr>
       <w:r>
-        <w:t>We configured a file share using Amazon EFS, as defined in the efs.yml file. This template provisions an EFS file system along with its mount targets in the designated subnets, making the file system's DNS name available (exported as MyEFS-DNS). In the userdata script, this DNS name is referenced to mount the EFS on each EC2 instance during boot, providing shared and persistent storage for the application.</w:t>
+        <w:t xml:space="preserve">We configured a file share using Amazon EFS, as defined in the efs.yml file. This template provisions an EFS file system along with its mount targets in the designated subnets, making the file system's DNS name available. In the userdata script, this DNS name is referenced to mount the EFS on each EC2 instance during boot, providing shared and </w:t>
+      </w:r>
+      <w:r>
+        <w:t>reliable</w:t>
+      </w:r>
+      <w:r>
+        <w:t xml:space="preserve"> storage for the application.</w:t>
       </w:r>
     </w:p>
     <w:p>
@@ -476,16 +526,16 @@
         <w:t>It is</w:t>
       </w:r>
       <w:r>
-        <w:t xml:space="preserve"> automatically launched and deployed within a private subnet for enhanced security, keeping monitoring traffic isolated from public access. The instance is provisioned with a robust EC2 type (t2.large) and protected by a custom security group that permits only necessary traffic. To ensure secure, remote access, we utilize AWS Session Manager port forwarding, which allows authorized users to view the monitoring dashboard through a regular browser on their local machine</w:t>
+        <w:t xml:space="preserve"> automatically launched and deployed within a private subnet for enhanced security, keeping monitoring traffic isolated from public access. To ensure secure, remote access, we utilize AWS Session Manager port forwarding</w:t>
+      </w:r>
+      <w:r>
+        <w:t xml:space="preserve"> (connect_admins.sh)</w:t>
+      </w:r>
+      <w:r>
+        <w:t>, which allows authorized users to view the monitoring dashboard through a regular browser on their local machine</w:t>
       </w:r>
       <w:r>
         <w:t>.</w:t>
-      </w:r>
-      <w:r>
-        <w:t xml:space="preserve"> </w:t>
-      </w:r>
-      <w:r>
-        <w:t>The necessary configuration for this secure access is detailed in our ssm.sh file.</w:t>
       </w:r>
     </w:p>
     <w:p>
@@ -533,7 +583,10 @@
         <w:t xml:space="preserve"> </w:t>
       </w:r>
       <w:r>
-        <w:t>is implemented in Python and is triggered by S3 events, specifically when a .txt file is uploaded. Its main job is to process the contents of the text file and generate an HTML file (index.html) that is then made available through the static website hosted on the S3 bucket. This approach uses event-driven processing, eliminating the need for manual server management.</w:t>
+        <w:t>is implemented in Python and is triggered by S3 events, specifically when a .txt file is uploaded. Its main job is to process the contents of the text file and generate an HTML file (index.html) that is then made available through the static website hosted on the S3 bucket. This approach uses event-driven processing</w:t>
+      </w:r>
+      <w:r>
+        <w:t>.</w:t>
       </w:r>
     </w:p>
     <w:p>
@@ -658,7 +711,13 @@
         <w:t>meet</w:t>
       </w:r>
       <w:r>
-        <w:t xml:space="preserve"> REQ-02, we configured scheduled actions on our Auto Scaling Group to automatically update its capacity during peak traffic hours (6pm–8pm Eastern). Under normal conditions, the ASG operates with a minimum of 1 and a maximum of 2 instances. During peak periods, these actions increase the minimum, desired, and maximum instance counts (for example, to 2, 4, and 6, respectively) to handle the increased load, then revert back once the spike ends.</w:t>
+        <w:t xml:space="preserve"> REQ-02, we configured scheduled actions on our Auto Scaling Group to automatically update its capacity during peak traffic hours (6pm–8pm Eastern).</w:t>
+      </w:r>
+      <w:r>
+        <w:t xml:space="preserve"> </w:t>
+      </w:r>
+      <w:r>
+        <w:t>During peak periods, these actions increase the minimum, desired, and maximum instance counts (for example, to 2, 4, and 6, respectively) to handle the increased load, then revert back once the spike ends.</w:t>
       </w:r>
     </w:p>
     <w:p>
@@ -688,30 +747,33 @@
     <w:p>
       <w:pPr>
         <w:jc w:val="both"/>
-        <w:rPr>
-          <w:lang w:val="en-GB"/>
-        </w:rPr>
-      </w:pPr>
-      <w:r>
-        <w:t>To meet REQ-03, we provisioned an Elastic File System (EFS) using the efs.yml file and configured its mount targets in the appropriate subnets. In our EC2 Launch Template’s userdata script, we added commands to mount the EFS</w:t>
-      </w:r>
-      <w:r>
-        <w:t xml:space="preserve"> (</w:t>
-      </w:r>
-      <w:r>
-        <w:t>using its DNS name exported as MyEFS-DNS</w:t>
-      </w:r>
-      <w:r>
-        <w:t xml:space="preserve">) </w:t>
-      </w:r>
-      <w:r>
-        <w:t xml:space="preserve">on each new instance, so that all instances have a shared directory where public webserver log files are stored. Additionally, we adjusted the log configuration to redirect log file output to this mounted directory, ensuring that the monitoring instance can later access and analyze these logs </w:t>
-      </w:r>
-      <w:r>
-        <w:t>as required</w:t>
-      </w:r>
-      <w:r>
-        <w:t>.</w:t>
+      </w:pPr>
+      <w:r>
+        <w:t>To meet REQ-03, we provisioned an Elastic File System using the efs.yml file and configured its mount targets in the appropriate subnets. In our EC2 Launch Template’s userdata script, we added commands to mount the EFS</w:t>
+      </w:r>
+      <w:r>
+        <w:t xml:space="preserve"> </w:t>
+      </w:r>
+      <w:r>
+        <w:t>on each new instance, so that all instances have a shared directory where public webserver log files are stored.</w:t>
+      </w:r>
+      <w:r>
+        <w:t xml:space="preserve"> W</w:t>
+      </w:r>
+      <w:r>
+        <w:t xml:space="preserve">e </w:t>
+      </w:r>
+      <w:r>
+        <w:t xml:space="preserve">also </w:t>
+      </w:r>
+      <w:r>
+        <w:t xml:space="preserve">adjusted the log configuration to redirect log file to this mounted directory, </w:t>
+      </w:r>
+      <w:r>
+        <w:t>enabling</w:t>
+      </w:r>
+      <w:r>
+        <w:t xml:space="preserve"> monitoring instance access and analyze these logs.</w:t>
       </w:r>
     </w:p>
     <w:p>
@@ -743,19 +805,13 @@
         <w:jc w:val="both"/>
       </w:pPr>
       <w:r>
-        <w:t>The CloudShirt .NET solution's data tier relies on Amazon RDS as defined in the SSMS file. A dedicated security group restricts access to port 1433 within the VPC, and a DB Subnet Group ensures the RDS instance is deployed in the proper private subnets. Additionally, our EC2 user-data script for the CloudShirt application updates configuration files</w:t>
-      </w:r>
-      <w:r>
-        <w:t xml:space="preserve"> (</w:t>
-      </w:r>
-      <w:r>
-        <w:t>such as appsettings.json</w:t>
-      </w:r>
-      <w:r>
-        <w:t xml:space="preserve">) </w:t>
-      </w:r>
-      <w:r>
-        <w:t>by injecting the RDS endpoint, ensuring the application connects with the managed SQL Server.</w:t>
+        <w:t>The CloudShirt .NET solution's data tier relies on Amazon RDS as defined in the SSMS file. A dedicated security group restricts access to port 1433 within the VPC, and a DB Subnet Group ensures the RDS instance is deployed in the proper private subnets. Additionally, our EC2 user-data script for the CloudShirt application updates configuration</w:t>
+      </w:r>
+      <w:r>
+        <w:t xml:space="preserve">, </w:t>
+      </w:r>
+      <w:r>
+        <w:t>ensuring the application connects with the managed SQL Server.</w:t>
       </w:r>
     </w:p>
     <w:p>
@@ -785,17 +841,24 @@
     <w:p>
       <w:pPr>
         <w:jc w:val="both"/>
+      </w:pPr>
+      <w:r>
+        <w:t xml:space="preserve">On the monitoring instance, we deploy the Elastic (ELK) Stack v8.x to manage and visualize log data. In this setup, Elasticsearch stores and indexes log data, Logstash processes and transforms incoming log events, and Kibana provides an interactive dashboard for real-time analysis. The installation and configuration of these ELK components are automated through a user-data script. Additionally, to ensure the monitoring solution works flawlessly, the instance size was set to at least t2.large to provide </w:t>
+      </w:r>
+      <w:r>
+        <w:t>required</w:t>
+      </w:r>
+      <w:r>
+        <w:t xml:space="preserve"> performance and resources for the ELK Stack.</w:t>
+      </w:r>
+    </w:p>
+    <w:p>
+      <w:pPr>
+        <w:jc w:val="both"/>
         <w:rPr>
           <w:lang w:val="en-GB"/>
         </w:rPr>
       </w:pPr>
-      <w:r>
-        <w:t xml:space="preserve">On the monitoring instance, we deploy the Elastic (ELK) Stack v8.x to manage and visualize log data. In this setup, Elasticsearch stores and indexes log data, Logstash processes and transforms incoming log events, and Kibana provides an interactive dashboard for real-time analysis. The installation and configuration of these ELK components are automated through a user-data script. Additionally, to ensure the </w:t>
-      </w:r>
-      <w:r>
-        <w:lastRenderedPageBreak/>
-        <w:t>monitoring solution works flawlessly, the instance size was set to at least t2.large to provide sufficient performance and resources for the ELK Stack.</w:t>
-      </w:r>
     </w:p>
     <w:p>
       <w:pPr>
@@ -818,6 +881,7 @@
           <w:sz w:val="28"/>
           <w:szCs w:val="28"/>
         </w:rPr>
+        <w:lastRenderedPageBreak/>
         <w:t>Logs are made visible on Elastic Stack using FileBeat</w:t>
       </w:r>
     </w:p>
@@ -829,13 +893,31 @@
         </w:rPr>
       </w:pPr>
       <w:r>
-        <w:t>To fulfill this requirement, FileBeat is installed and configured to collect log files from a designated directory</w:t>
+        <w:t xml:space="preserve">To fulfill this requirement, FileBeat is installed and configured to collect log files from a </w:t>
+      </w:r>
+      <w:r>
+        <w:t xml:space="preserve">mounted </w:t>
+      </w:r>
+      <w:r>
+        <w:t>directory</w:t>
       </w:r>
       <w:r>
         <w:t xml:space="preserve"> </w:t>
       </w:r>
       <w:r>
-        <w:t>on our EC2 instances. FileBeat then forwards these logs to Logstash for processing, with the processed data stored in Elasticsearch and made available through the Kibana dashboard. This setup ensures that logs are seamlessly integrated into the Elastic Stack and can be easily visualized for monitoring and analysis.</w:t>
+        <w:t xml:space="preserve">on our </w:t>
+      </w:r>
+      <w:r>
+        <w:t xml:space="preserve">monitoring </w:t>
+      </w:r>
+      <w:r>
+        <w:t>instance. FileBeat then forwards these logs to Logstash for processing, with the processed data stored in Elasticsearch and made available through the Kibana dashboar</w:t>
+      </w:r>
+      <w:r>
+        <w:t>d making it</w:t>
+      </w:r>
+      <w:r>
+        <w:t xml:space="preserve"> easily visualized for monitoring and analysis.</w:t>
       </w:r>
     </w:p>
     <w:p>
@@ -991,29 +1073,26 @@
         <w:t>d</w:t>
       </w:r>
       <w:r>
-        <w:t xml:space="preserve">. This </w:t>
-      </w:r>
+        <w:t>. This approach aligns with best cloud practices, particularly</w:t>
+      </w:r>
+      <w:r>
+        <w:t xml:space="preserve"> - </w:t>
+      </w:r>
+      <w:r>
+        <w:t xml:space="preserve"> operational excellence by ensuring consistency, repeatability, and ease of management.</w:t>
+      </w:r>
+    </w:p>
+    <w:p>
+      <w:pPr>
+        <w:jc w:val="both"/>
+      </w:pPr>
+    </w:p>
+    <w:p>
+      <w:pPr>
+        <w:jc w:val="both"/>
+      </w:pPr>
       <w:r>
         <w:lastRenderedPageBreak/>
-        <w:t>approach aligns with best cloud practices, particularly</w:t>
-      </w:r>
-      <w:r>
-        <w:t xml:space="preserve"> - </w:t>
-      </w:r>
-      <w:r>
-        <w:t xml:space="preserve"> operational excellence by ensuring consistency, repeatability, and ease of management.</w:t>
-      </w:r>
-    </w:p>
-    <w:p>
-      <w:pPr>
-        <w:jc w:val="both"/>
-      </w:pPr>
-    </w:p>
-    <w:p>
-      <w:pPr>
-        <w:jc w:val="both"/>
-      </w:pPr>
-      <w:r>
         <w:t xml:space="preserve">We considered a few options for forwarding logs from our web server instances to the ELK stack. One approach was to store logs on each instance in an S3 bucket, while another was to install FileBeat on every instance to forward logs directly to Logstash. In the end, we decided that using a shared Elastic File System (EFS) was the most effective solution. Web server instances write their logs to the shared EFS, and FileBeat, set up on our dedicated monitoring instance, reads from this central location and sends the logs to Logstash. This approach simplifies </w:t>
       </w:r>
       <w:r>
@@ -1097,7 +1176,23 @@
           <w:rFonts w:ascii="Aptos" w:eastAsia="Aptos" w:hAnsi="Aptos" w:cs="Times New Roman"/>
           <w:lang w:val="en-US"/>
         </w:rPr>
-        <w:t>To rollout the solution first download all files or clone GitHub repository (</w:t>
+        <w:t xml:space="preserve">To rollout the solution first </w:t>
+      </w:r>
+      <w:proofErr w:type="gramStart"/>
+      <w:r>
+        <w:rPr>
+          <w:rFonts w:ascii="Aptos" w:eastAsia="Aptos" w:hAnsi="Aptos" w:cs="Times New Roman"/>
+          <w:lang w:val="en-US"/>
+        </w:rPr>
+        <w:t>download</w:t>
+      </w:r>
+      <w:proofErr w:type="gramEnd"/>
+      <w:r>
+        <w:rPr>
+          <w:rFonts w:ascii="Aptos" w:eastAsia="Aptos" w:hAnsi="Aptos" w:cs="Times New Roman"/>
+          <w:lang w:val="en-US"/>
+        </w:rPr>
+        <w:t xml:space="preserve"> all files or clone GitHub repository (</w:t>
       </w:r>
       <w:hyperlink r:id="rId6" w:history="1">
         <w:r>
@@ -1115,7 +1210,23 @@
           <w:rFonts w:ascii="Aptos" w:eastAsia="Aptos" w:hAnsi="Aptos" w:cs="Times New Roman"/>
           <w:lang w:val="en-US"/>
         </w:rPr>
-        <w:t xml:space="preserve">). AWS CLI has to be installed and set up with default region and credentials. In the folder with all files execute </w:t>
+        <w:t xml:space="preserve">). AWS CLI </w:t>
+      </w:r>
+      <w:proofErr w:type="gramStart"/>
+      <w:r>
+        <w:rPr>
+          <w:rFonts w:ascii="Aptos" w:eastAsia="Aptos" w:hAnsi="Aptos" w:cs="Times New Roman"/>
+          <w:lang w:val="en-US"/>
+        </w:rPr>
+        <w:t>has to</w:t>
+      </w:r>
+      <w:proofErr w:type="gramEnd"/>
+      <w:r>
+        <w:rPr>
+          <w:rFonts w:ascii="Aptos" w:eastAsia="Aptos" w:hAnsi="Aptos" w:cs="Times New Roman"/>
+          <w:lang w:val="en-US"/>
+        </w:rPr>
+        <w:t xml:space="preserve"> be installed and set up with default region and credentials. In the folder with all files execute </w:t>
       </w:r>
       <w:r>
         <w:rPr>
@@ -1539,6 +1650,7 @@
         <w:t xml:space="preserve">To deploy static website on the S3 Bucket go to folder with bucketscript.ps1 and </w:t>
       </w:r>
       <w:proofErr w:type="spellStart"/>
+      <w:proofErr w:type="gramStart"/>
       <w:r>
         <w:rPr>
           <w:rFonts w:ascii="Aptos" w:eastAsia="Aptos" w:hAnsi="Aptos" w:cs="Times New Roman"/>
@@ -1547,6 +1659,7 @@
         <w:t>website.json</w:t>
       </w:r>
       <w:proofErr w:type="spellEnd"/>
+      <w:proofErr w:type="gramEnd"/>
       <w:r>
         <w:rPr>
           <w:rFonts w:ascii="Aptos" w:eastAsia="Aptos" w:hAnsi="Aptos" w:cs="Times New Roman"/>
@@ -2037,7 +2150,6 @@
               <w:rPr>
                 <w:lang w:val="en-US"/>
               </w:rPr>
-              <w:lastRenderedPageBreak/>
               <w:t>Windows</w:t>
             </w:r>
           </w:p>
@@ -2500,16 +2612,6 @@
       <w:r>
         <w:t xml:space="preserve"> and cloud native. </w:t>
       </w:r>
-    </w:p>
-    <w:p>
-      <w:pPr>
-        <w:jc w:val="both"/>
-      </w:pPr>
-    </w:p>
-    <w:p>
-      <w:pPr>
-        <w:jc w:val="both"/>
-      </w:pPr>
     </w:p>
     <w:p>
       <w:pPr>
@@ -4258,7 +4360,7 @@
         <w:kern w:val="2"/>
         <w:sz w:val="24"/>
         <w:szCs w:val="24"/>
-        <w:lang w:eastAsia="en-US" w:bidi="ar-SA"/>
+        <w:lang w:val="en-PL" w:eastAsia="en-US" w:bidi="ar-SA"/>
         <w14:ligatures w14:val="standardContextual"/>
       </w:rPr>
     </w:rPrDefault>

</xml_diff>

<commit_message>
last small visual changes 2 (didnt add all to last commit -\_(;/)_/-)
</commit_message>
<xml_diff>
--- a/HandIn1.docx
+++ b/HandIn1.docx
@@ -102,18 +102,8 @@
           <w:sz w:val="28"/>
           <w:lang w:val="en-GB"/>
         </w:rPr>
-        <w:t xml:space="preserve">Provision a server and deploy a webapp using </w:t>
-      </w:r>
-      <w:proofErr w:type="spellStart"/>
-      <w:r>
-        <w:rPr>
-          <w:rFonts w:asciiTheme="minorHAnsi" w:hAnsiTheme="minorHAnsi"/>
-          <w:sz w:val="28"/>
-          <w:lang w:val="en-GB"/>
-        </w:rPr>
-        <w:t>userdata</w:t>
-      </w:r>
-      <w:proofErr w:type="spellEnd"/>
+        <w:t>Provision a server and deploy a webapp using userdata</w:t>
+      </w:r>
     </w:p>
     <w:p>
       <w:pPr>
@@ -1176,23 +1166,7 @@
           <w:rFonts w:ascii="Aptos" w:eastAsia="Aptos" w:hAnsi="Aptos" w:cs="Times New Roman"/>
           <w:lang w:val="en-US"/>
         </w:rPr>
-        <w:t xml:space="preserve">To rollout the solution first </w:t>
-      </w:r>
-      <w:proofErr w:type="gramStart"/>
-      <w:r>
-        <w:rPr>
-          <w:rFonts w:ascii="Aptos" w:eastAsia="Aptos" w:hAnsi="Aptos" w:cs="Times New Roman"/>
-          <w:lang w:val="en-US"/>
-        </w:rPr>
-        <w:t>download</w:t>
-      </w:r>
-      <w:proofErr w:type="gramEnd"/>
-      <w:r>
-        <w:rPr>
-          <w:rFonts w:ascii="Aptos" w:eastAsia="Aptos" w:hAnsi="Aptos" w:cs="Times New Roman"/>
-          <w:lang w:val="en-US"/>
-        </w:rPr>
-        <w:t xml:space="preserve"> all files or clone GitHub repository (</w:t>
+        <w:t>To rollout the solution first download all files or clone GitHub repository (</w:t>
       </w:r>
       <w:hyperlink r:id="rId6" w:history="1">
         <w:r>
@@ -1210,23 +1184,21 @@
           <w:rFonts w:ascii="Aptos" w:eastAsia="Aptos" w:hAnsi="Aptos" w:cs="Times New Roman"/>
           <w:lang w:val="en-US"/>
         </w:rPr>
-        <w:t xml:space="preserve">). AWS CLI </w:t>
-      </w:r>
-      <w:proofErr w:type="gramStart"/>
+        <w:t xml:space="preserve">). </w:t>
+      </w:r>
       <w:r>
         <w:rPr>
           <w:rFonts w:ascii="Aptos" w:eastAsia="Aptos" w:hAnsi="Aptos" w:cs="Times New Roman"/>
           <w:lang w:val="en-US"/>
         </w:rPr>
-        <w:t>has to</w:t>
-      </w:r>
-      <w:proofErr w:type="gramEnd"/>
+        <w:t xml:space="preserve">The lab environment is expected, otherwise, a LabRole with LabInstanceProfile has to be created. </w:t>
+      </w:r>
       <w:r>
         <w:rPr>
           <w:rFonts w:ascii="Aptos" w:eastAsia="Aptos" w:hAnsi="Aptos" w:cs="Times New Roman"/>
           <w:lang w:val="en-US"/>
         </w:rPr>
-        <w:t xml:space="preserve"> be installed and set up with default region and credentials. In the folder with all files execute </w:t>
+        <w:t xml:space="preserve">AWS CLI has to be installed and set up with default region and credentials. In the folder with all files execute </w:t>
       </w:r>
       <w:r>
         <w:rPr>
@@ -1370,7 +1342,6 @@
               </w:rPr>
               <w:t>”, -</w:t>
             </w:r>
-            <w:proofErr w:type="spellStart"/>
             <w:r>
               <w:rPr>
                 <w:i/>
@@ -1380,7 +1351,6 @@
               </w:rPr>
               <w:t>bucketname</w:t>
             </w:r>
-            <w:proofErr w:type="spellEnd"/>
             <w:r>
               <w:rPr>
                 <w:i/>
@@ -1452,7 +1422,6 @@
               </w:rPr>
               <w:t>deploy.sh [-userid “&lt;account user id&gt;”, -</w:t>
             </w:r>
-            <w:proofErr w:type="spellStart"/>
             <w:r>
               <w:rPr>
                 <w:i/>
@@ -1462,7 +1431,6 @@
               </w:rPr>
               <w:t>bucketname</w:t>
             </w:r>
-            <w:proofErr w:type="spellEnd"/>
             <w:r>
               <w:rPr>
                 <w:i/>
@@ -1538,7 +1506,21 @@
           <w:rFonts w:ascii="Aptos" w:eastAsia="Aptos" w:hAnsi="Aptos" w:cs="Times New Roman"/>
           <w:lang w:val="en-US"/>
         </w:rPr>
-        <w:t xml:space="preserve"> - optional, in not provided, found by command</w:t>
+        <w:t xml:space="preserve"> - optional, </w:t>
+      </w:r>
+      <w:r>
+        <w:rPr>
+          <w:rFonts w:ascii="Aptos" w:eastAsia="Aptos" w:hAnsi="Aptos" w:cs="Times New Roman"/>
+          <w:lang w:val="en-US"/>
+        </w:rPr>
+        <w:t>default:</w:t>
+      </w:r>
+      <w:r>
+        <w:rPr>
+          <w:rFonts w:ascii="Aptos" w:eastAsia="Aptos" w:hAnsi="Aptos" w:cs="Times New Roman"/>
+          <w:lang w:val="en-US"/>
+        </w:rPr>
+        <w:t xml:space="preserve"> found by command</w:t>
       </w:r>
       <w:r>
         <w:rPr>
@@ -1561,111 +1543,73 @@
           <w:rFonts w:ascii="Aptos" w:eastAsia="Aptos" w:hAnsi="Aptos" w:cs="Times New Roman"/>
           <w:lang w:val="en-US"/>
         </w:rPr>
-        <w:t xml:space="preserve"> – optional, name used to create a bucket. It will be concatenated with </w:t>
-      </w:r>
-      <w:proofErr w:type="spellStart"/>
+        <w:t xml:space="preserve"> – optional, name used to create a bucket. It will be concatenated with userid to decrease chance of name collision, </w:t>
+      </w:r>
       <w:r>
         <w:rPr>
           <w:rFonts w:ascii="Aptos" w:eastAsia="Aptos" w:hAnsi="Aptos" w:cs="Times New Roman"/>
           <w:lang w:val="en-US"/>
         </w:rPr>
-        <w:t>userid</w:t>
-      </w:r>
-      <w:proofErr w:type="spellEnd"/>
+        <w:t>default:</w:t>
+      </w:r>
       <w:r>
         <w:rPr>
           <w:rFonts w:ascii="Aptos" w:eastAsia="Aptos" w:hAnsi="Aptos" w:cs="Times New Roman"/>
           <w:lang w:val="en-US"/>
         </w:rPr>
-        <w:t xml:space="preserve"> to decrease chance of name collision, if not provided “</w:t>
-      </w:r>
-      <w:proofErr w:type="spellStart"/>
+        <w:t xml:space="preserve"> </w:t>
+      </w:r>
       <w:r>
         <w:rPr>
           <w:rFonts w:ascii="Aptos" w:eastAsia="Aptos" w:hAnsi="Aptos" w:cs="Times New Roman"/>
           <w:lang w:val="en-US"/>
         </w:rPr>
-        <w:t>athena</w:t>
-      </w:r>
-      <w:proofErr w:type="spellEnd"/>
-      <w:r>
+        <w:t>“athena-data-bucket”</w:t>
+      </w:r>
+    </w:p>
+    <w:p>
+      <w:pPr>
         <w:rPr>
           <w:rFonts w:ascii="Aptos" w:eastAsia="Aptos" w:hAnsi="Aptos" w:cs="Times New Roman"/>
           <w:lang w:val="en-US"/>
         </w:rPr>
-        <w:t>-data-bucket”</w:t>
-      </w:r>
-    </w:p>
-    <w:p>
-      <w:pPr>
+      </w:pPr>
+      <w:r>
         <w:rPr>
           <w:rFonts w:ascii="Aptos" w:eastAsia="Aptos" w:hAnsi="Aptos" w:cs="Times New Roman"/>
           <w:lang w:val="en-US"/>
         </w:rPr>
-      </w:pPr>
+        <w:br/>
+        <w:t>After all stacks are created, the link to the website will be outputed to the terminal.</w:t>
+      </w:r>
       <w:r>
         <w:rPr>
           <w:rFonts w:ascii="Aptos" w:eastAsia="Aptos" w:hAnsi="Aptos" w:cs="Times New Roman"/>
           <w:lang w:val="en-US"/>
         </w:rPr>
-        <w:br/>
-        <w:t xml:space="preserve">After all stacks are created, the link to the website will be </w:t>
-      </w:r>
-      <w:proofErr w:type="spellStart"/>
+        <w:t xml:space="preserve"> It may take a minute to initiate servers.</w:t>
+      </w:r>
       <w:r>
         <w:rPr>
           <w:rFonts w:ascii="Aptos" w:eastAsia="Aptos" w:hAnsi="Aptos" w:cs="Times New Roman"/>
           <w:lang w:val="en-US"/>
         </w:rPr>
-        <w:t>outputed</w:t>
-      </w:r>
-      <w:proofErr w:type="spellEnd"/>
-      <w:r>
+        <w:br/>
+      </w:r>
+    </w:p>
+    <w:p>
+      <w:pPr>
         <w:rPr>
           <w:rFonts w:ascii="Aptos" w:eastAsia="Aptos" w:hAnsi="Aptos" w:cs="Times New Roman"/>
           <w:lang w:val="en-US"/>
         </w:rPr>
-        <w:t xml:space="preserve"> to the terminal.</w:t>
-      </w:r>
+      </w:pPr>
       <w:r>
         <w:rPr>
           <w:rFonts w:ascii="Aptos" w:eastAsia="Aptos" w:hAnsi="Aptos" w:cs="Times New Roman"/>
           <w:lang w:val="en-US"/>
         </w:rPr>
-        <w:br/>
-      </w:r>
-    </w:p>
-    <w:p>
-      <w:pPr>
-        <w:rPr>
-          <w:rFonts w:ascii="Aptos" w:eastAsia="Aptos" w:hAnsi="Aptos" w:cs="Times New Roman"/>
-          <w:lang w:val="en-US"/>
-        </w:rPr>
-      </w:pPr>
-      <w:r>
-        <w:rPr>
-          <w:rFonts w:ascii="Aptos" w:eastAsia="Aptos" w:hAnsi="Aptos" w:cs="Times New Roman"/>
-          <w:lang w:val="en-US"/>
-        </w:rPr>
-        <w:t xml:space="preserve">To deploy static website on the S3 Bucket go to folder with bucketscript.ps1 and </w:t>
-      </w:r>
-      <w:proofErr w:type="spellStart"/>
-      <w:proofErr w:type="gramStart"/>
-      <w:r>
-        <w:rPr>
-          <w:rFonts w:ascii="Aptos" w:eastAsia="Aptos" w:hAnsi="Aptos" w:cs="Times New Roman"/>
-          <w:lang w:val="en-US"/>
-        </w:rPr>
-        <w:t>website.json</w:t>
-      </w:r>
-      <w:proofErr w:type="spellEnd"/>
-      <w:proofErr w:type="gramEnd"/>
-      <w:r>
-        <w:rPr>
-          <w:rFonts w:ascii="Aptos" w:eastAsia="Aptos" w:hAnsi="Aptos" w:cs="Times New Roman"/>
-          <w:lang w:val="en-US"/>
-        </w:rPr>
-        <w:t xml:space="preserve"> and execute</w:t>
+        <w:t>To deploy static website on the S3 Bucket go to folder with bucketscript.ps1 and website.json and execute</w:t>
       </w:r>
       <w:r>
         <w:rPr>
@@ -1766,7 +1710,6 @@
               </w:rPr>
               <w:t>bucketscript.ps1 [-userid “&lt;account user id&gt;”, -</w:t>
             </w:r>
-            <w:proofErr w:type="spellStart"/>
             <w:r>
               <w:rPr>
                 <w:i/>
@@ -1776,7 +1719,6 @@
               </w:rPr>
               <w:t>bucketname</w:t>
             </w:r>
-            <w:proofErr w:type="spellEnd"/>
             <w:r>
               <w:rPr>
                 <w:i/>
@@ -1900,7 +1842,6 @@
               </w:rPr>
               <w:t>bucketscript.sh [-userid “&lt;account user id&gt;”, -</w:t>
             </w:r>
-            <w:proofErr w:type="spellStart"/>
             <w:r>
               <w:rPr>
                 <w:i/>
@@ -1910,7 +1851,6 @@
               </w:rPr>
               <w:t>bucketname</w:t>
             </w:r>
-            <w:proofErr w:type="spellEnd"/>
             <w:r>
               <w:rPr>
                 <w:i/>
@@ -2037,46 +1977,44 @@
           <w:rFonts w:ascii="Aptos" w:eastAsia="Aptos" w:hAnsi="Aptos" w:cs="Times New Roman"/>
           <w:lang w:val="en-US"/>
         </w:rPr>
-        <w:t xml:space="preserve"> - region of the user, if not provided, us-east-1</w:t>
-      </w:r>
-    </w:p>
-    <w:p>
-      <w:pPr>
+        <w:t xml:space="preserve"> - region of the user, </w:t>
+      </w:r>
+      <w:r>
         <w:rPr>
           <w:rFonts w:ascii="Aptos" w:eastAsia="Aptos" w:hAnsi="Aptos" w:cs="Times New Roman"/>
           <w:lang w:val="en-US"/>
         </w:rPr>
-      </w:pPr>
-    </w:p>
-    <w:p>
-      <w:pPr>
+        <w:t>default:</w:t>
+      </w:r>
+      <w:r>
         <w:rPr>
           <w:rFonts w:ascii="Aptos" w:eastAsia="Aptos" w:hAnsi="Aptos" w:cs="Times New Roman"/>
           <w:lang w:val="en-US"/>
         </w:rPr>
-      </w:pPr>
-      <w:r>
+        <w:t xml:space="preserve"> us-east-1</w:t>
+      </w:r>
+    </w:p>
+    <w:p>
+      <w:pPr>
         <w:rPr>
           <w:rFonts w:ascii="Aptos" w:eastAsia="Aptos" w:hAnsi="Aptos" w:cs="Times New Roman"/>
           <w:lang w:val="en-US"/>
         </w:rPr>
-        <w:t xml:space="preserve">The link to the website will be </w:t>
-      </w:r>
-      <w:proofErr w:type="spellStart"/>
-      <w:r>
+      </w:pPr>
+    </w:p>
+    <w:p>
+      <w:pPr>
         <w:rPr>
           <w:rFonts w:ascii="Aptos" w:eastAsia="Aptos" w:hAnsi="Aptos" w:cs="Times New Roman"/>
           <w:lang w:val="en-US"/>
         </w:rPr>
-        <w:t>outputed</w:t>
-      </w:r>
-      <w:proofErr w:type="spellEnd"/>
+      </w:pPr>
       <w:r>
         <w:rPr>
           <w:rFonts w:ascii="Aptos" w:eastAsia="Aptos" w:hAnsi="Aptos" w:cs="Times New Roman"/>
           <w:lang w:val="en-US"/>
         </w:rPr>
-        <w:t xml:space="preserve"> to the terminal</w:t>
+        <w:t>The link to the website will be outputed to the terminal</w:t>
       </w:r>
       <w:r>
         <w:rPr>
@@ -2098,23 +2036,7 @@
           <w:rFonts w:ascii="Aptos" w:eastAsia="Aptos" w:hAnsi="Aptos" w:cs="Times New Roman"/>
           <w:lang w:val="en-US"/>
         </w:rPr>
-        <w:t xml:space="preserve">To connect to the </w:t>
-      </w:r>
-      <w:proofErr w:type="spellStart"/>
-      <w:r>
-        <w:rPr>
-          <w:rFonts w:ascii="Aptos" w:eastAsia="Aptos" w:hAnsi="Aptos" w:cs="Times New Roman"/>
-          <w:lang w:val="en-US"/>
-        </w:rPr>
-        <w:t>ElasticStack</w:t>
-      </w:r>
-      <w:proofErr w:type="spellEnd"/>
-      <w:r>
-        <w:rPr>
-          <w:rFonts w:ascii="Aptos" w:eastAsia="Aptos" w:hAnsi="Aptos" w:cs="Times New Roman"/>
-          <w:lang w:val="en-US"/>
-        </w:rPr>
-        <w:t xml:space="preserve"> and see logs of the application as admin, execute</w:t>
+        <w:t>To connect to the ElasticStack and see logs of the application as admin, execute</w:t>
       </w:r>
     </w:p>
     <w:tbl>
@@ -2150,6 +2072,7 @@
               <w:rPr>
                 <w:lang w:val="en-US"/>
               </w:rPr>
+              <w:lastRenderedPageBreak/>
               <w:t>Windows</w:t>
             </w:r>
           </w:p>
@@ -2340,7 +2263,6 @@
               </w:rPr>
               <w:t>connect_admins.</w:t>
             </w:r>
-            <w:proofErr w:type="spellStart"/>
             <w:r>
               <w:rPr>
                 <w:i/>
@@ -2348,17 +2270,7 @@
                 <w:color w:val="404040" w:themeColor="text1" w:themeTint="BF"/>
                 <w:lang w:val="en-US"/>
               </w:rPr>
-              <w:t>sh</w:t>
-            </w:r>
-            <w:proofErr w:type="spellEnd"/>
-            <w:r>
-              <w:rPr>
-                <w:i/>
-                <w:iCs/>
-                <w:color w:val="404040" w:themeColor="text1" w:themeTint="BF"/>
-                <w:lang w:val="en-US"/>
-              </w:rPr>
-              <w:t xml:space="preserve"> </w:t>
+              <w:t xml:space="preserve">sh </w:t>
             </w:r>
             <w:r>
               <w:rPr>
@@ -2534,45 +2446,50 @@
           <w:rFonts w:ascii="Aptos" w:eastAsia="Aptos" w:hAnsi="Aptos" w:cs="Times New Roman"/>
           <w:lang w:val="en-US"/>
         </w:rPr>
-        <w:t>- any open port on the host, if not provided – 8080.</w:t>
+        <w:t xml:space="preserve">- any open port on the host, </w:t>
       </w:r>
       <w:r>
         <w:rPr>
           <w:rFonts w:ascii="Aptos" w:eastAsia="Aptos" w:hAnsi="Aptos" w:cs="Times New Roman"/>
           <w:lang w:val="en-US"/>
         </w:rPr>
-        <w:br/>
-      </w:r>
-    </w:p>
-    <w:p>
-      <w:pPr>
+        <w:t>default:</w:t>
+      </w:r>
+      <w:r>
         <w:rPr>
           <w:rFonts w:ascii="Aptos" w:eastAsia="Aptos" w:hAnsi="Aptos" w:cs="Times New Roman"/>
           <w:lang w:val="en-US"/>
         </w:rPr>
-      </w:pPr>
+        <w:t xml:space="preserve"> </w:t>
+      </w:r>
       <w:r>
         <w:rPr>
           <w:rFonts w:ascii="Aptos" w:eastAsia="Aptos" w:hAnsi="Aptos" w:cs="Times New Roman"/>
           <w:lang w:val="en-US"/>
         </w:rPr>
-        <w:t xml:space="preserve">The link to the website will be </w:t>
-      </w:r>
-      <w:proofErr w:type="spellStart"/>
+        <w:t>8080.</w:t>
+      </w:r>
       <w:r>
         <w:rPr>
           <w:rFonts w:ascii="Aptos" w:eastAsia="Aptos" w:hAnsi="Aptos" w:cs="Times New Roman"/>
           <w:lang w:val="en-US"/>
         </w:rPr>
-        <w:t>outputed</w:t>
-      </w:r>
-      <w:proofErr w:type="spellEnd"/>
-      <w:r>
+        <w:br/>
+      </w:r>
+    </w:p>
+    <w:p>
+      <w:pPr>
         <w:rPr>
           <w:rFonts w:ascii="Aptos" w:eastAsia="Aptos" w:hAnsi="Aptos" w:cs="Times New Roman"/>
           <w:lang w:val="en-US"/>
         </w:rPr>
-        <w:t xml:space="preserve"> to the terminal</w:t>
+      </w:pPr>
+      <w:r>
+        <w:rPr>
+          <w:rFonts w:ascii="Aptos" w:eastAsia="Aptos" w:hAnsi="Aptos" w:cs="Times New Roman"/>
+          <w:lang w:val="en-US"/>
+        </w:rPr>
+        <w:t>The link to the website will be outputed to the terminal</w:t>
       </w:r>
     </w:p>
     <w:p>
@@ -2604,10 +2521,22 @@
         <w:jc w:val="both"/>
       </w:pPr>
       <w:r>
-        <w:t xml:space="preserve">While our application aligns with best practices by leveraging Infrastructure as Code, automated scaling, and multi-AZ deployments, there are several improvements worth considering to make our solution even more </w:t>
-      </w:r>
-      <w:r>
-        <w:t>reliable</w:t>
+        <w:t>While our application aligns with best practices by leveraging Infrastructure as Code, automated scaling, and</w:t>
+      </w:r>
+      <w:r>
+        <w:rPr>
+          <w:lang w:val="en-US"/>
+        </w:rPr>
+        <w:t xml:space="preserve"> high reliability by </w:t>
+      </w:r>
+      <w:r>
+        <w:t xml:space="preserve">multi-AZ deployments, there are several improvements worth considering to make our solution more </w:t>
+      </w:r>
+      <w:r>
+        <w:rPr>
+          <w:lang w:val="en-US"/>
+        </w:rPr>
+        <w:t>secure</w:t>
       </w:r>
       <w:r>
         <w:t xml:space="preserve"> and cloud native. </w:t>
@@ -2640,6 +2569,9 @@
     <w:p>
       <w:pPr>
         <w:jc w:val="both"/>
+        <w:rPr>
+          <w:lang w:val="en-US"/>
+        </w:rPr>
       </w:pPr>
       <w:r>
         <w:t xml:space="preserve">Instead of depending on a single RDS instance, a multi-AZ configuration with regular backups and replicas should be considered to ensure high availability and </w:t>
@@ -2655,6 +2587,44 @@
       </w:r>
       <w:r>
         <w:t>.</w:t>
+      </w:r>
+    </w:p>
+    <w:p>
+      <w:pPr>
+        <w:pStyle w:val="Heading3"/>
+        <w:rPr>
+          <w:b/>
+          <w:bCs/>
+          <w:color w:val="auto"/>
+          <w:sz w:val="24"/>
+          <w:szCs w:val="24"/>
+          <w:lang w:val="en-US"/>
+        </w:rPr>
+      </w:pPr>
+      <w:r>
+        <w:rPr>
+          <w:b/>
+          <w:bCs/>
+          <w:color w:val="auto"/>
+          <w:sz w:val="24"/>
+          <w:szCs w:val="24"/>
+          <w:lang w:val="en-US"/>
+        </w:rPr>
+        <w:t>Move application session storage to a database</w:t>
+      </w:r>
+    </w:p>
+    <w:p>
+      <w:pPr>
+        <w:jc w:val="both"/>
+        <w:rPr>
+          <w:lang w:val="en-US"/>
+        </w:rPr>
+      </w:pPr>
+      <w:r>
+        <w:rPr>
+          <w:lang w:val="en-US"/>
+        </w:rPr>
+        <w:t>Right now the application stores a session in memory and a load balancer keeps track of which client should go to which instance. This is bad as if an instance is deleted, the session will be terminated.</w:t>
       </w:r>
     </w:p>
     <w:p>
@@ -4360,7 +4330,7 @@
         <w:kern w:val="2"/>
         <w:sz w:val="24"/>
         <w:szCs w:val="24"/>
-        <w:lang w:val="en-PL" w:eastAsia="en-US" w:bidi="ar-SA"/>
+        <w:lang w:eastAsia="en-US" w:bidi="ar-SA"/>
         <w14:ligatures w14:val="standardContextual"/>
       </w:rPr>
     </w:rPrDefault>

</xml_diff>